<commit_message>
added github link to hw2 docx
</commit_message>
<xml_diff>
--- a/hw2/hw-2.docx
+++ b/hw2/hw-2.docx
@@ -12,15 +12,34 @@
         <w:rPr>
           <w:rFonts w:ascii="Times New Roman" w:hAnsi="Times New Roman" w:cs="Times New Roman"/>
         </w:rPr>
-        <w:t>Anu</w:t>
+        <w:t>Anu Varshneya</w:t>
       </w:r>
-      <w:bookmarkStart w:id="0" w:name="_GoBack"/>
-      <w:bookmarkEnd w:id="0"/>
+    </w:p>
+    <w:p>
+      <w:pPr>
+        <w:rPr>
+          <w:rFonts w:ascii="Times New Roman" w:hAnsi="Times New Roman" w:cs="Times New Roman"/>
+        </w:rPr>
+      </w:pPr>
+      <w:proofErr w:type="spellStart"/>
       <w:r>
         <w:rPr>
           <w:rFonts w:ascii="Times New Roman" w:hAnsi="Times New Roman" w:cs="Times New Roman"/>
         </w:rPr>
-        <w:t xml:space="preserve"> Varshneya</w:t>
+        <w:t>GitHub</w:t>
+      </w:r>
+      <w:proofErr w:type="spellEnd"/>
+      <w:r>
+        <w:rPr>
+          <w:rFonts w:ascii="Times New Roman" w:hAnsi="Times New Roman" w:cs="Times New Roman"/>
+        </w:rPr>
+        <w:t xml:space="preserve">: </w:t>
+      </w:r>
+      <w:r>
+        <w:rPr>
+          <w:rFonts w:ascii="Times New Roman" w:hAnsi="Times New Roman" w:cs="Times New Roman"/>
+        </w:rPr>
+        <w:t>https://github.com/anuvarsh</w:t>
       </w:r>
     </w:p>
     <w:p>
@@ -30,6 +49,8 @@
           <w:rFonts w:ascii="Times New Roman" w:hAnsi="Times New Roman" w:cs="Times New Roman"/>
         </w:rPr>
       </w:pPr>
+      <w:bookmarkStart w:id="0" w:name="_GoBack"/>
+      <w:bookmarkEnd w:id="0"/>
     </w:p>
     <w:p>
       <w:pPr>
@@ -110,7 +131,21 @@
               <w:rPr>
                 <w:rFonts w:ascii="Times New Roman" w:hAnsi="Times New Roman" w:cs="Times New Roman"/>
               </w:rPr>
-              <w:t xml:space="preserve">a) f = </w:t>
+              <w:t xml:space="preserve">a) </w:t>
+            </w:r>
+            <w:proofErr w:type="gramStart"/>
+            <w:r>
+              <w:rPr>
+                <w:rFonts w:ascii="Times New Roman" w:hAnsi="Times New Roman" w:cs="Times New Roman"/>
+              </w:rPr>
+              <w:t>f</w:t>
+            </w:r>
+            <w:proofErr w:type="gramEnd"/>
+            <w:r>
+              <w:rPr>
+                <w:rFonts w:ascii="Times New Roman" w:hAnsi="Times New Roman" w:cs="Times New Roman"/>
+              </w:rPr>
+              <w:t xml:space="preserve"> = </w:t>
             </w:r>
             <w:r>
               <w:rPr>
@@ -132,67 +167,147 @@
                 <w:rFonts w:ascii="Times New Roman" w:hAnsi="Times New Roman" w:cs="Times New Roman"/>
                 <w:color w:val="000000"/>
               </w:rPr>
-              <w:t>b) f = Ω(g)</w:t>
-            </w:r>
-          </w:p>
-          <w:p>
-            <w:pPr>
-              <w:rPr>
-                <w:rFonts w:ascii="Times New Roman" w:hAnsi="Times New Roman" w:cs="Times New Roman"/>
-                <w:color w:val="000000"/>
-              </w:rPr>
-            </w:pPr>
-            <w:r>
-              <w:rPr>
-                <w:rFonts w:ascii="Times New Roman" w:hAnsi="Times New Roman" w:cs="Times New Roman"/>
-                <w:color w:val="000000"/>
-              </w:rPr>
-              <w:t>c) f = O(g)</w:t>
-            </w:r>
-          </w:p>
-          <w:p>
-            <w:pPr>
-              <w:rPr>
-                <w:rFonts w:ascii="Times New Roman" w:hAnsi="Times New Roman" w:cs="Times New Roman"/>
-                <w:color w:val="000000"/>
-              </w:rPr>
-            </w:pPr>
-            <w:r>
-              <w:rPr>
-                <w:rFonts w:ascii="Times New Roman" w:hAnsi="Times New Roman" w:cs="Times New Roman"/>
-                <w:color w:val="000000"/>
-              </w:rPr>
-              <w:t>d) f = Θ(g)</w:t>
-            </w:r>
-          </w:p>
-          <w:p>
-            <w:pPr>
-              <w:rPr>
-                <w:rFonts w:ascii="Times New Roman" w:hAnsi="Times New Roman" w:cs="Times New Roman"/>
-                <w:color w:val="000000"/>
-              </w:rPr>
-            </w:pPr>
-            <w:r>
-              <w:rPr>
-                <w:rFonts w:ascii="Times New Roman" w:hAnsi="Times New Roman" w:cs="Times New Roman"/>
-                <w:color w:val="000000"/>
-              </w:rPr>
-              <w:t>e) f = Θ(g)</w:t>
-            </w:r>
-          </w:p>
-          <w:p>
-            <w:pPr>
-              <w:rPr>
-                <w:rFonts w:ascii="Times New Roman" w:hAnsi="Times New Roman" w:cs="Times New Roman"/>
-                <w:color w:val="000000"/>
-              </w:rPr>
-            </w:pPr>
-            <w:r>
-              <w:rPr>
-                <w:rFonts w:ascii="Times New Roman" w:hAnsi="Times New Roman" w:cs="Times New Roman"/>
-                <w:color w:val="000000"/>
-              </w:rPr>
-              <w:t>f) f = O(g)</w:t>
+              <w:t xml:space="preserve">b) </w:t>
+            </w:r>
+            <w:proofErr w:type="gramStart"/>
+            <w:r>
+              <w:rPr>
+                <w:rFonts w:ascii="Times New Roman" w:hAnsi="Times New Roman" w:cs="Times New Roman"/>
+                <w:color w:val="000000"/>
+              </w:rPr>
+              <w:t>f</w:t>
+            </w:r>
+            <w:proofErr w:type="gramEnd"/>
+            <w:r>
+              <w:rPr>
+                <w:rFonts w:ascii="Times New Roman" w:hAnsi="Times New Roman" w:cs="Times New Roman"/>
+                <w:color w:val="000000"/>
+              </w:rPr>
+              <w:t xml:space="preserve"> = Ω(g)</w:t>
+            </w:r>
+          </w:p>
+          <w:p>
+            <w:pPr>
+              <w:rPr>
+                <w:rFonts w:ascii="Times New Roman" w:hAnsi="Times New Roman" w:cs="Times New Roman"/>
+                <w:color w:val="000000"/>
+              </w:rPr>
+            </w:pPr>
+            <w:r>
+              <w:rPr>
+                <w:rFonts w:ascii="Times New Roman" w:hAnsi="Times New Roman" w:cs="Times New Roman"/>
+                <w:color w:val="000000"/>
+              </w:rPr>
+              <w:t xml:space="preserve">c) </w:t>
+            </w:r>
+            <w:proofErr w:type="gramStart"/>
+            <w:r>
+              <w:rPr>
+                <w:rFonts w:ascii="Times New Roman" w:hAnsi="Times New Roman" w:cs="Times New Roman"/>
+                <w:color w:val="000000"/>
+              </w:rPr>
+              <w:t>f</w:t>
+            </w:r>
+            <w:proofErr w:type="gramEnd"/>
+            <w:r>
+              <w:rPr>
+                <w:rFonts w:ascii="Times New Roman" w:hAnsi="Times New Roman" w:cs="Times New Roman"/>
+                <w:color w:val="000000"/>
+              </w:rPr>
+              <w:t xml:space="preserve"> = O(g)</w:t>
+            </w:r>
+          </w:p>
+          <w:p>
+            <w:pPr>
+              <w:rPr>
+                <w:rFonts w:ascii="Times New Roman" w:hAnsi="Times New Roman" w:cs="Times New Roman"/>
+                <w:color w:val="000000"/>
+              </w:rPr>
+            </w:pPr>
+            <w:r>
+              <w:rPr>
+                <w:rFonts w:ascii="Times New Roman" w:hAnsi="Times New Roman" w:cs="Times New Roman"/>
+                <w:color w:val="000000"/>
+              </w:rPr>
+              <w:t xml:space="preserve">d) </w:t>
+            </w:r>
+            <w:proofErr w:type="gramStart"/>
+            <w:r>
+              <w:rPr>
+                <w:rFonts w:ascii="Times New Roman" w:hAnsi="Times New Roman" w:cs="Times New Roman"/>
+                <w:color w:val="000000"/>
+              </w:rPr>
+              <w:t>f</w:t>
+            </w:r>
+            <w:proofErr w:type="gramEnd"/>
+            <w:r>
+              <w:rPr>
+                <w:rFonts w:ascii="Times New Roman" w:hAnsi="Times New Roman" w:cs="Times New Roman"/>
+                <w:color w:val="000000"/>
+              </w:rPr>
+              <w:t xml:space="preserve"> = Θ(g)</w:t>
+            </w:r>
+          </w:p>
+          <w:p>
+            <w:pPr>
+              <w:rPr>
+                <w:rFonts w:ascii="Times New Roman" w:hAnsi="Times New Roman" w:cs="Times New Roman"/>
+                <w:color w:val="000000"/>
+              </w:rPr>
+            </w:pPr>
+            <w:r>
+              <w:rPr>
+                <w:rFonts w:ascii="Times New Roman" w:hAnsi="Times New Roman" w:cs="Times New Roman"/>
+                <w:color w:val="000000"/>
+              </w:rPr>
+              <w:t xml:space="preserve">e) </w:t>
+            </w:r>
+            <w:proofErr w:type="gramStart"/>
+            <w:r>
+              <w:rPr>
+                <w:rFonts w:ascii="Times New Roman" w:hAnsi="Times New Roman" w:cs="Times New Roman"/>
+                <w:color w:val="000000"/>
+              </w:rPr>
+              <w:t>f</w:t>
+            </w:r>
+            <w:proofErr w:type="gramEnd"/>
+            <w:r>
+              <w:rPr>
+                <w:rFonts w:ascii="Times New Roman" w:hAnsi="Times New Roman" w:cs="Times New Roman"/>
+                <w:color w:val="000000"/>
+              </w:rPr>
+              <w:t xml:space="preserve"> = Θ(g)</w:t>
+            </w:r>
+          </w:p>
+          <w:p>
+            <w:pPr>
+              <w:rPr>
+                <w:rFonts w:ascii="Times New Roman" w:hAnsi="Times New Roman" w:cs="Times New Roman"/>
+                <w:color w:val="000000"/>
+              </w:rPr>
+            </w:pPr>
+            <w:r>
+              <w:rPr>
+                <w:rFonts w:ascii="Times New Roman" w:hAnsi="Times New Roman" w:cs="Times New Roman"/>
+                <w:color w:val="000000"/>
+              </w:rPr>
+              <w:t xml:space="preserve">f) </w:t>
+            </w:r>
+            <w:proofErr w:type="gramStart"/>
+            <w:r>
+              <w:rPr>
+                <w:rFonts w:ascii="Times New Roman" w:hAnsi="Times New Roman" w:cs="Times New Roman"/>
+                <w:color w:val="000000"/>
+              </w:rPr>
+              <w:t>f</w:t>
+            </w:r>
+            <w:proofErr w:type="gramEnd"/>
+            <w:r>
+              <w:rPr>
+                <w:rFonts w:ascii="Times New Roman" w:hAnsi="Times New Roman" w:cs="Times New Roman"/>
+                <w:color w:val="000000"/>
+              </w:rPr>
+              <w:t xml:space="preserve"> = O(g)</w:t>
             </w:r>
           </w:p>
           <w:p>
@@ -214,157 +329,342 @@
                 <w:rFonts w:ascii="Times New Roman" w:hAnsi="Times New Roman" w:cs="Times New Roman"/>
                 <w:color w:val="000000"/>
               </w:rPr>
-              <w:t xml:space="preserve"> f = O(g)</w:t>
-            </w:r>
-          </w:p>
-          <w:p>
-            <w:pPr>
-              <w:rPr>
-                <w:rFonts w:ascii="Times New Roman" w:hAnsi="Times New Roman" w:cs="Times New Roman"/>
-                <w:color w:val="000000"/>
-              </w:rPr>
-            </w:pPr>
-            <w:r>
-              <w:rPr>
-                <w:rFonts w:ascii="Times New Roman" w:hAnsi="Times New Roman" w:cs="Times New Roman"/>
-                <w:color w:val="000000"/>
-              </w:rPr>
-              <w:t>h) f = O(g)</w:t>
-            </w:r>
-          </w:p>
-          <w:p>
-            <w:pPr>
-              <w:rPr>
-                <w:rFonts w:ascii="Times New Roman" w:hAnsi="Times New Roman" w:cs="Times New Roman"/>
-                <w:color w:val="000000"/>
-              </w:rPr>
-            </w:pPr>
-            <w:r>
-              <w:rPr>
-                <w:rFonts w:ascii="Times New Roman" w:hAnsi="Times New Roman" w:cs="Times New Roman"/>
-                <w:color w:val="000000"/>
-              </w:rPr>
-              <w:t>i) f = O(g)</w:t>
-            </w:r>
-          </w:p>
-          <w:p>
-            <w:pPr>
-              <w:rPr>
-                <w:rFonts w:ascii="Times New Roman" w:hAnsi="Times New Roman" w:cs="Times New Roman"/>
-                <w:color w:val="000000"/>
-              </w:rPr>
-            </w:pPr>
-            <w:r>
-              <w:rPr>
-                <w:rFonts w:ascii="Times New Roman" w:hAnsi="Times New Roman" w:cs="Times New Roman"/>
-                <w:color w:val="000000"/>
-              </w:rPr>
-              <w:t>j) f = Ω(g)</w:t>
-            </w:r>
-          </w:p>
-          <w:p>
-            <w:pPr>
-              <w:rPr>
-                <w:rFonts w:ascii="Times New Roman" w:hAnsi="Times New Roman" w:cs="Times New Roman"/>
-                <w:color w:val="000000"/>
-              </w:rPr>
-            </w:pPr>
-            <w:r>
-              <w:rPr>
-                <w:rFonts w:ascii="Times New Roman" w:hAnsi="Times New Roman" w:cs="Times New Roman"/>
-                <w:color w:val="000000"/>
-              </w:rPr>
-              <w:t>k) f = O(g)</w:t>
-            </w:r>
-          </w:p>
-          <w:p>
-            <w:pPr>
-              <w:rPr>
-                <w:rFonts w:ascii="Times New Roman" w:hAnsi="Times New Roman" w:cs="Times New Roman"/>
-                <w:color w:val="000000"/>
-              </w:rPr>
-            </w:pPr>
-            <w:r>
-              <w:rPr>
-                <w:rFonts w:ascii="Times New Roman" w:hAnsi="Times New Roman" w:cs="Times New Roman"/>
-                <w:color w:val="000000"/>
-              </w:rPr>
-              <w:t>l) f = O(g)</w:t>
-            </w:r>
-          </w:p>
-          <w:p>
-            <w:pPr>
-              <w:rPr>
-                <w:rFonts w:ascii="Times New Roman" w:hAnsi="Times New Roman" w:cs="Times New Roman"/>
-                <w:color w:val="000000"/>
-              </w:rPr>
-            </w:pPr>
-            <w:r>
-              <w:rPr>
-                <w:rFonts w:ascii="Times New Roman" w:hAnsi="Times New Roman" w:cs="Times New Roman"/>
-                <w:color w:val="000000"/>
-              </w:rPr>
-              <w:t>m) f = O(g)</w:t>
-            </w:r>
-          </w:p>
-          <w:p>
-            <w:pPr>
-              <w:rPr>
-                <w:rFonts w:ascii="Times New Roman" w:hAnsi="Times New Roman" w:cs="Times New Roman"/>
-                <w:color w:val="000000"/>
-              </w:rPr>
-            </w:pPr>
-            <w:r>
-              <w:rPr>
-                <w:rFonts w:ascii="Times New Roman" w:hAnsi="Times New Roman" w:cs="Times New Roman"/>
-                <w:color w:val="000000"/>
-              </w:rPr>
-              <w:t>n) f = Θ(g)</w:t>
-            </w:r>
-          </w:p>
-          <w:p>
-            <w:pPr>
-              <w:rPr>
-                <w:rFonts w:ascii="Times New Roman" w:hAnsi="Times New Roman" w:cs="Times New Roman"/>
-                <w:color w:val="000000"/>
-              </w:rPr>
-            </w:pPr>
-            <w:r>
-              <w:rPr>
-                <w:rFonts w:ascii="Times New Roman" w:hAnsi="Times New Roman" w:cs="Times New Roman"/>
-                <w:color w:val="000000"/>
-              </w:rPr>
-              <w:t>o) f = O(g)</w:t>
-            </w:r>
-          </w:p>
-          <w:p>
-            <w:pPr>
-              <w:rPr>
-                <w:rFonts w:ascii="Times New Roman" w:hAnsi="Times New Roman" w:cs="Times New Roman"/>
-                <w:color w:val="000000"/>
-              </w:rPr>
-            </w:pPr>
-            <w:r>
-              <w:rPr>
-                <w:rFonts w:ascii="Times New Roman" w:hAnsi="Times New Roman" w:cs="Times New Roman"/>
-                <w:color w:val="000000"/>
-              </w:rPr>
-              <w:t>p) f = O(g)</w:t>
-            </w:r>
-          </w:p>
-          <w:p>
-            <w:pPr>
-              <w:rPr>
-                <w:rFonts w:ascii="Times New Roman" w:hAnsi="Times New Roman" w:cs="Times New Roman"/>
-                <w:color w:val="000000"/>
-              </w:rPr>
-            </w:pPr>
-            <w:r>
-              <w:rPr>
-                <w:rFonts w:ascii="Times New Roman" w:hAnsi="Times New Roman" w:cs="Times New Roman"/>
-                <w:color w:val="000000"/>
-              </w:rPr>
-              <w:t>q) f = Ω(g)</w:t>
+              <w:t xml:space="preserve"> </w:t>
+            </w:r>
+            <w:proofErr w:type="gramStart"/>
+            <w:r>
+              <w:rPr>
+                <w:rFonts w:ascii="Times New Roman" w:hAnsi="Times New Roman" w:cs="Times New Roman"/>
+                <w:color w:val="000000"/>
+              </w:rPr>
+              <w:t>f</w:t>
+            </w:r>
+            <w:proofErr w:type="gramEnd"/>
+            <w:r>
+              <w:rPr>
+                <w:rFonts w:ascii="Times New Roman" w:hAnsi="Times New Roman" w:cs="Times New Roman"/>
+                <w:color w:val="000000"/>
+              </w:rPr>
+              <w:t xml:space="preserve"> = O(g)</w:t>
+            </w:r>
+          </w:p>
+          <w:p>
+            <w:pPr>
+              <w:rPr>
+                <w:rFonts w:ascii="Times New Roman" w:hAnsi="Times New Roman" w:cs="Times New Roman"/>
+                <w:color w:val="000000"/>
+              </w:rPr>
+            </w:pPr>
+            <w:r>
+              <w:rPr>
+                <w:rFonts w:ascii="Times New Roman" w:hAnsi="Times New Roman" w:cs="Times New Roman"/>
+                <w:color w:val="000000"/>
+              </w:rPr>
+              <w:t xml:space="preserve">h) </w:t>
+            </w:r>
+            <w:proofErr w:type="gramStart"/>
+            <w:r>
+              <w:rPr>
+                <w:rFonts w:ascii="Times New Roman" w:hAnsi="Times New Roman" w:cs="Times New Roman"/>
+                <w:color w:val="000000"/>
+              </w:rPr>
+              <w:t>f</w:t>
+            </w:r>
+            <w:proofErr w:type="gramEnd"/>
+            <w:r>
+              <w:rPr>
+                <w:rFonts w:ascii="Times New Roman" w:hAnsi="Times New Roman" w:cs="Times New Roman"/>
+                <w:color w:val="000000"/>
+              </w:rPr>
+              <w:t xml:space="preserve"> = O(g)</w:t>
+            </w:r>
+          </w:p>
+          <w:p>
+            <w:pPr>
+              <w:rPr>
+                <w:rFonts w:ascii="Times New Roman" w:hAnsi="Times New Roman" w:cs="Times New Roman"/>
+                <w:color w:val="000000"/>
+              </w:rPr>
+            </w:pPr>
+            <w:proofErr w:type="spellStart"/>
+            <w:r>
+              <w:rPr>
+                <w:rFonts w:ascii="Times New Roman" w:hAnsi="Times New Roman" w:cs="Times New Roman"/>
+                <w:color w:val="000000"/>
+              </w:rPr>
+              <w:t>i</w:t>
+            </w:r>
+            <w:proofErr w:type="spellEnd"/>
+            <w:r>
+              <w:rPr>
+                <w:rFonts w:ascii="Times New Roman" w:hAnsi="Times New Roman" w:cs="Times New Roman"/>
+                <w:color w:val="000000"/>
+              </w:rPr>
+              <w:t xml:space="preserve">) </w:t>
+            </w:r>
+            <w:proofErr w:type="gramStart"/>
+            <w:r>
+              <w:rPr>
+                <w:rFonts w:ascii="Times New Roman" w:hAnsi="Times New Roman" w:cs="Times New Roman"/>
+                <w:color w:val="000000"/>
+              </w:rPr>
+              <w:t>f</w:t>
+            </w:r>
+            <w:proofErr w:type="gramEnd"/>
+            <w:r>
+              <w:rPr>
+                <w:rFonts w:ascii="Times New Roman" w:hAnsi="Times New Roman" w:cs="Times New Roman"/>
+                <w:color w:val="000000"/>
+              </w:rPr>
+              <w:t xml:space="preserve"> = O(g)</w:t>
+            </w:r>
+          </w:p>
+          <w:p>
+            <w:pPr>
+              <w:rPr>
+                <w:rFonts w:ascii="Times New Roman" w:hAnsi="Times New Roman" w:cs="Times New Roman"/>
+                <w:color w:val="000000"/>
+              </w:rPr>
+            </w:pPr>
+            <w:r>
+              <w:rPr>
+                <w:rFonts w:ascii="Times New Roman" w:hAnsi="Times New Roman" w:cs="Times New Roman"/>
+                <w:color w:val="000000"/>
+              </w:rPr>
+              <w:t xml:space="preserve">j) </w:t>
+            </w:r>
+            <w:proofErr w:type="gramStart"/>
+            <w:r>
+              <w:rPr>
+                <w:rFonts w:ascii="Times New Roman" w:hAnsi="Times New Roman" w:cs="Times New Roman"/>
+                <w:color w:val="000000"/>
+              </w:rPr>
+              <w:t>f</w:t>
+            </w:r>
+            <w:proofErr w:type="gramEnd"/>
+            <w:r>
+              <w:rPr>
+                <w:rFonts w:ascii="Times New Roman" w:hAnsi="Times New Roman" w:cs="Times New Roman"/>
+                <w:color w:val="000000"/>
+              </w:rPr>
+              <w:t xml:space="preserve"> = Ω(g)</w:t>
+            </w:r>
+          </w:p>
+          <w:p>
+            <w:pPr>
+              <w:rPr>
+                <w:rFonts w:ascii="Times New Roman" w:hAnsi="Times New Roman" w:cs="Times New Roman"/>
+                <w:color w:val="000000"/>
+              </w:rPr>
+            </w:pPr>
+            <w:r>
+              <w:rPr>
+                <w:rFonts w:ascii="Times New Roman" w:hAnsi="Times New Roman" w:cs="Times New Roman"/>
+                <w:color w:val="000000"/>
+              </w:rPr>
+              <w:t xml:space="preserve">k) </w:t>
+            </w:r>
+            <w:proofErr w:type="gramStart"/>
+            <w:r>
+              <w:rPr>
+                <w:rFonts w:ascii="Times New Roman" w:hAnsi="Times New Roman" w:cs="Times New Roman"/>
+                <w:color w:val="000000"/>
+              </w:rPr>
+              <w:t>f</w:t>
+            </w:r>
+            <w:proofErr w:type="gramEnd"/>
+            <w:r>
+              <w:rPr>
+                <w:rFonts w:ascii="Times New Roman" w:hAnsi="Times New Roman" w:cs="Times New Roman"/>
+                <w:color w:val="000000"/>
+              </w:rPr>
+              <w:t xml:space="preserve"> = O(g)</w:t>
+            </w:r>
+          </w:p>
+          <w:p>
+            <w:pPr>
+              <w:rPr>
+                <w:rFonts w:ascii="Times New Roman" w:hAnsi="Times New Roman" w:cs="Times New Roman"/>
+                <w:color w:val="000000"/>
+              </w:rPr>
+            </w:pPr>
+            <w:r>
+              <w:rPr>
+                <w:rFonts w:ascii="Times New Roman" w:hAnsi="Times New Roman" w:cs="Times New Roman"/>
+                <w:color w:val="000000"/>
+              </w:rPr>
+              <w:t xml:space="preserve">l) </w:t>
+            </w:r>
+            <w:proofErr w:type="gramStart"/>
+            <w:r>
+              <w:rPr>
+                <w:rFonts w:ascii="Times New Roman" w:hAnsi="Times New Roman" w:cs="Times New Roman"/>
+                <w:color w:val="000000"/>
+              </w:rPr>
+              <w:t>f</w:t>
+            </w:r>
+            <w:proofErr w:type="gramEnd"/>
+            <w:r>
+              <w:rPr>
+                <w:rFonts w:ascii="Times New Roman" w:hAnsi="Times New Roman" w:cs="Times New Roman"/>
+                <w:color w:val="000000"/>
+              </w:rPr>
+              <w:t xml:space="preserve"> = O(g)</w:t>
+            </w:r>
+          </w:p>
+          <w:p>
+            <w:pPr>
+              <w:rPr>
+                <w:rFonts w:ascii="Times New Roman" w:hAnsi="Times New Roman" w:cs="Times New Roman"/>
+                <w:color w:val="000000"/>
+              </w:rPr>
+            </w:pPr>
+            <w:r>
+              <w:rPr>
+                <w:rFonts w:ascii="Times New Roman" w:hAnsi="Times New Roman" w:cs="Times New Roman"/>
+                <w:color w:val="000000"/>
+              </w:rPr>
+              <w:t xml:space="preserve">m) </w:t>
+            </w:r>
+            <w:proofErr w:type="gramStart"/>
+            <w:r>
+              <w:rPr>
+                <w:rFonts w:ascii="Times New Roman" w:hAnsi="Times New Roman" w:cs="Times New Roman"/>
+                <w:color w:val="000000"/>
+              </w:rPr>
+              <w:t>f</w:t>
+            </w:r>
+            <w:proofErr w:type="gramEnd"/>
+            <w:r>
+              <w:rPr>
+                <w:rFonts w:ascii="Times New Roman" w:hAnsi="Times New Roman" w:cs="Times New Roman"/>
+                <w:color w:val="000000"/>
+              </w:rPr>
+              <w:t xml:space="preserve"> = O(g)</w:t>
+            </w:r>
+          </w:p>
+          <w:p>
+            <w:pPr>
+              <w:rPr>
+                <w:rFonts w:ascii="Times New Roman" w:hAnsi="Times New Roman" w:cs="Times New Roman"/>
+                <w:color w:val="000000"/>
+              </w:rPr>
+            </w:pPr>
+            <w:r>
+              <w:rPr>
+                <w:rFonts w:ascii="Times New Roman" w:hAnsi="Times New Roman" w:cs="Times New Roman"/>
+                <w:color w:val="000000"/>
+              </w:rPr>
+              <w:t xml:space="preserve">n) </w:t>
+            </w:r>
+            <w:proofErr w:type="gramStart"/>
+            <w:r>
+              <w:rPr>
+                <w:rFonts w:ascii="Times New Roman" w:hAnsi="Times New Roman" w:cs="Times New Roman"/>
+                <w:color w:val="000000"/>
+              </w:rPr>
+              <w:t>f</w:t>
+            </w:r>
+            <w:proofErr w:type="gramEnd"/>
+            <w:r>
+              <w:rPr>
+                <w:rFonts w:ascii="Times New Roman" w:hAnsi="Times New Roman" w:cs="Times New Roman"/>
+                <w:color w:val="000000"/>
+              </w:rPr>
+              <w:t xml:space="preserve"> = Θ(g)</w:t>
+            </w:r>
+          </w:p>
+          <w:p>
+            <w:pPr>
+              <w:rPr>
+                <w:rFonts w:ascii="Times New Roman" w:hAnsi="Times New Roman" w:cs="Times New Roman"/>
+                <w:color w:val="000000"/>
+              </w:rPr>
+            </w:pPr>
+            <w:r>
+              <w:rPr>
+                <w:rFonts w:ascii="Times New Roman" w:hAnsi="Times New Roman" w:cs="Times New Roman"/>
+                <w:color w:val="000000"/>
+              </w:rPr>
+              <w:t xml:space="preserve">o) </w:t>
+            </w:r>
+            <w:proofErr w:type="gramStart"/>
+            <w:r>
+              <w:rPr>
+                <w:rFonts w:ascii="Times New Roman" w:hAnsi="Times New Roman" w:cs="Times New Roman"/>
+                <w:color w:val="000000"/>
+              </w:rPr>
+              <w:t>f</w:t>
+            </w:r>
+            <w:proofErr w:type="gramEnd"/>
+            <w:r>
+              <w:rPr>
+                <w:rFonts w:ascii="Times New Roman" w:hAnsi="Times New Roman" w:cs="Times New Roman"/>
+                <w:color w:val="000000"/>
+              </w:rPr>
+              <w:t xml:space="preserve"> = O(g)</w:t>
+            </w:r>
+          </w:p>
+          <w:p>
+            <w:pPr>
+              <w:rPr>
+                <w:rFonts w:ascii="Times New Roman" w:hAnsi="Times New Roman" w:cs="Times New Roman"/>
+                <w:color w:val="000000"/>
+              </w:rPr>
+            </w:pPr>
+            <w:r>
+              <w:rPr>
+                <w:rFonts w:ascii="Times New Roman" w:hAnsi="Times New Roman" w:cs="Times New Roman"/>
+                <w:color w:val="000000"/>
+              </w:rPr>
+              <w:t xml:space="preserve">p) </w:t>
+            </w:r>
+            <w:proofErr w:type="gramStart"/>
+            <w:r>
+              <w:rPr>
+                <w:rFonts w:ascii="Times New Roman" w:hAnsi="Times New Roman" w:cs="Times New Roman"/>
+                <w:color w:val="000000"/>
+              </w:rPr>
+              <w:t>f</w:t>
+            </w:r>
+            <w:proofErr w:type="gramEnd"/>
+            <w:r>
+              <w:rPr>
+                <w:rFonts w:ascii="Times New Roman" w:hAnsi="Times New Roman" w:cs="Times New Roman"/>
+                <w:color w:val="000000"/>
+              </w:rPr>
+              <w:t xml:space="preserve"> = O(g)</w:t>
+            </w:r>
+          </w:p>
+          <w:p>
+            <w:pPr>
+              <w:rPr>
+                <w:rFonts w:ascii="Times New Roman" w:hAnsi="Times New Roman" w:cs="Times New Roman"/>
+                <w:color w:val="000000"/>
+              </w:rPr>
+            </w:pPr>
+            <w:r>
+              <w:rPr>
+                <w:rFonts w:ascii="Times New Roman" w:hAnsi="Times New Roman" w:cs="Times New Roman"/>
+                <w:color w:val="000000"/>
+              </w:rPr>
+              <w:t xml:space="preserve">q) </w:t>
+            </w:r>
+            <w:proofErr w:type="gramStart"/>
+            <w:r>
+              <w:rPr>
+                <w:rFonts w:ascii="Times New Roman" w:hAnsi="Times New Roman" w:cs="Times New Roman"/>
+                <w:color w:val="000000"/>
+              </w:rPr>
+              <w:t>f</w:t>
+            </w:r>
+            <w:proofErr w:type="gramEnd"/>
+            <w:r>
+              <w:rPr>
+                <w:rFonts w:ascii="Times New Roman" w:hAnsi="Times New Roman" w:cs="Times New Roman"/>
+                <w:color w:val="000000"/>
+              </w:rPr>
+              <w:t xml:space="preserve"> = Ω(g)</w:t>
             </w:r>
           </w:p>
         </w:tc>
@@ -411,6 +711,7 @@
                 <w:rFonts w:ascii="Times New Roman" w:hAnsi="Times New Roman" w:cs="Times New Roman"/>
               </w:rPr>
             </w:pPr>
+            <w:proofErr w:type="gramStart"/>
             <w:r>
               <w:rPr>
                 <w:rFonts w:ascii="Times New Roman" w:hAnsi="Times New Roman" w:cs="Times New Roman"/>
@@ -436,6 +737,7 @@
               </w:rPr>
               <w:t xml:space="preserve"> </w:t>
             </w:r>
+            <w:proofErr w:type="gramEnd"/>
             <m:oMath>
               <m:m>
                 <m:mPr>
@@ -517,6 +819,7 @@
               </w:rPr>
               <w:t xml:space="preserve">  </w:t>
             </w:r>
+            <w:proofErr w:type="gramStart"/>
             <w:r>
               <w:rPr>
                 <w:rFonts w:ascii="Times New Roman" w:hAnsi="Times New Roman" w:cs="Times New Roman"/>
@@ -530,6 +833,7 @@
               </w:rPr>
               <w:t xml:space="preserve"> </w:t>
             </w:r>
+            <w:proofErr w:type="gramEnd"/>
             <m:oMath>
               <m:m>
                 <m:mPr>
@@ -709,6 +1013,7 @@
               </w:rPr>
               <w:t xml:space="preserve"> </w:t>
             </w:r>
+            <w:proofErr w:type="gramStart"/>
             <w:r>
               <w:rPr>
                 <w:rFonts w:ascii="Times New Roman" w:hAnsi="Times New Roman" w:cs="Times New Roman"/>
@@ -722,6 +1027,7 @@
               </w:rPr>
               <w:t xml:space="preserve"> </w:t>
             </w:r>
+            <w:proofErr w:type="gramEnd"/>
             <m:oMath>
               <m:m>
                 <m:mPr>
@@ -787,7 +1093,14 @@
               <w:rPr>
                 <w:rFonts w:ascii="Times New Roman" w:hAnsi="Times New Roman" w:cs="Times New Roman"/>
               </w:rPr>
-              <w:t xml:space="preserve">  = X</w:t>
+              <w:t xml:space="preserve">  = </w:t>
+            </w:r>
+            <w:proofErr w:type="spellStart"/>
+            <w:r>
+              <w:rPr>
+                <w:rFonts w:ascii="Times New Roman" w:hAnsi="Times New Roman" w:cs="Times New Roman"/>
+              </w:rPr>
+              <w:t>X</w:t>
             </w:r>
             <w:r>
               <w:rPr>
@@ -796,6 +1109,7 @@
               </w:rPr>
               <w:t>n</w:t>
             </w:r>
+            <w:proofErr w:type="spellEnd"/>
             <w:r>
               <w:rPr>
                 <w:rFonts w:ascii="Times New Roman" w:hAnsi="Times New Roman" w:cs="Times New Roman"/>
@@ -976,11 +1290,19 @@
               </w:rPr>
               <w:t>8</w:t>
             </w:r>
-            <w:r>
-              <w:rPr>
-                <w:rFonts w:ascii="Times New Roman" w:hAnsi="Times New Roman" w:cs="Times New Roman"/>
-              </w:rPr>
-              <w:t>, … , X</w:t>
+            <w:proofErr w:type="gramStart"/>
+            <w:r>
+              <w:rPr>
+                <w:rFonts w:ascii="Times New Roman" w:hAnsi="Times New Roman" w:cs="Times New Roman"/>
+              </w:rPr>
+              <w:t>, … ,</w:t>
+            </w:r>
+            <w:proofErr w:type="gramEnd"/>
+            <w:r>
+              <w:rPr>
+                <w:rFonts w:ascii="Times New Roman" w:hAnsi="Times New Roman" w:cs="Times New Roman"/>
+              </w:rPr>
+              <w:t xml:space="preserve"> X</w:t>
             </w:r>
             <w:r>
               <w:rPr>
@@ -993,7 +1315,14 @@
               <w:rPr>
                 <w:rFonts w:ascii="Times New Roman" w:hAnsi="Times New Roman" w:cs="Times New Roman"/>
               </w:rPr>
-              <w:t xml:space="preserve"> = X</w:t>
+              <w:t xml:space="preserve"> = </w:t>
+            </w:r>
+            <w:proofErr w:type="spellStart"/>
+            <w:r>
+              <w:rPr>
+                <w:rFonts w:ascii="Times New Roman" w:hAnsi="Times New Roman" w:cs="Times New Roman"/>
+              </w:rPr>
+              <w:t>X</w:t>
             </w:r>
             <w:r>
               <w:rPr>
@@ -1002,11 +1331,33 @@
               </w:rPr>
               <w:t>n</w:t>
             </w:r>
-            <w:r>
-              <w:rPr>
-                <w:rFonts w:ascii="Times New Roman" w:hAnsi="Times New Roman" w:cs="Times New Roman"/>
-              </w:rPr>
-              <w:t>. At each squaring, the exponent of X is doubled from the previous exponent of X, so it must take k = log(n) matrix multiplications to compute X</w:t>
+            <w:proofErr w:type="spellEnd"/>
+            <w:r>
+              <w:rPr>
+                <w:rFonts w:ascii="Times New Roman" w:hAnsi="Times New Roman" w:cs="Times New Roman"/>
+              </w:rPr>
+              <w:t xml:space="preserve">. At each squaring, the exponent of X is doubled from the previous exponent of X, so it must take k = </w:t>
+            </w:r>
+            <w:proofErr w:type="gramStart"/>
+            <w:r>
+              <w:rPr>
+                <w:rFonts w:ascii="Times New Roman" w:hAnsi="Times New Roman" w:cs="Times New Roman"/>
+              </w:rPr>
+              <w:t>log(</w:t>
+            </w:r>
+            <w:proofErr w:type="gramEnd"/>
+            <w:r>
+              <w:rPr>
+                <w:rFonts w:ascii="Times New Roman" w:hAnsi="Times New Roman" w:cs="Times New Roman"/>
+              </w:rPr>
+              <w:t xml:space="preserve">n) matrix multiplications to compute </w:t>
+            </w:r>
+            <w:proofErr w:type="spellStart"/>
+            <w:r>
+              <w:rPr>
+                <w:rFonts w:ascii="Times New Roman" w:hAnsi="Times New Roman" w:cs="Times New Roman"/>
+              </w:rPr>
+              <w:t>X</w:t>
             </w:r>
             <w:r>
               <w:rPr>
@@ -1015,6 +1366,7 @@
               </w:rPr>
               <w:t>n</w:t>
             </w:r>
+            <w:proofErr w:type="spellEnd"/>
             <w:r>
               <w:rPr>
                 <w:rFonts w:ascii="Times New Roman" w:hAnsi="Times New Roman" w:cs="Times New Roman"/>
@@ -1066,11 +1418,19 @@
                 <w:rFonts w:ascii="Times New Roman" w:hAnsi="Times New Roman" w:cs="Times New Roman"/>
               </w:rPr>
             </w:pPr>
-            <w:r>
-              <w:rPr>
-                <w:rFonts w:ascii="Times New Roman" w:hAnsi="Times New Roman" w:cs="Times New Roman"/>
-              </w:rPr>
-              <w:t>bits = log</w:t>
+            <w:proofErr w:type="gramStart"/>
+            <w:r>
+              <w:rPr>
+                <w:rFonts w:ascii="Times New Roman" w:hAnsi="Times New Roman" w:cs="Times New Roman"/>
+              </w:rPr>
+              <w:t>bits</w:t>
+            </w:r>
+            <w:proofErr w:type="gramEnd"/>
+            <w:r>
+              <w:rPr>
+                <w:rFonts w:ascii="Times New Roman" w:hAnsi="Times New Roman" w:cs="Times New Roman"/>
+              </w:rPr>
+              <w:t xml:space="preserve"> = log</w:t>
             </w:r>
             <w:r>
               <w:rPr>
@@ -1156,6 +1516,7 @@
                   </m:ctrlPr>
                 </m:fPr>
                 <m:num>
+                  <w:proofErr w:type="gramStart"/>
                   <m:r>
                     <w:rPr>
                       <w:rFonts w:ascii="Cambria Math" w:hAnsi="Cambria Math" w:cs="Times New Roman"/>
@@ -1173,7 +1534,14 @@
                     <w:rPr>
                       <w:rFonts w:ascii="Cambria Math" w:hAnsi="Cambria Math" w:cs="Times New Roman"/>
                     </w:rPr>
-                    <m:t>(N+1)</m:t>
+                    <m:t>(</m:t>
+                  </m:r>
+                  <w:proofErr w:type="gramEnd"/>
+                  <m:r>
+                    <w:rPr>
+                      <w:rFonts w:ascii="Cambria Math" w:hAnsi="Cambria Math" w:cs="Times New Roman"/>
+                    </w:rPr>
+                    <m:t>N+1)</m:t>
                   </m:r>
                 </m:num>
                 <m:den>
@@ -1206,6 +1574,7 @@
                 <w:rFonts w:ascii="Times New Roman" w:hAnsi="Times New Roman" w:cs="Times New Roman"/>
               </w:rPr>
             </w:pPr>
+            <w:proofErr w:type="gramStart"/>
             <w:r>
               <w:rPr>
                 <w:rFonts w:ascii="Times New Roman" w:hAnsi="Times New Roman" w:cs="Times New Roman"/>
@@ -1219,6 +1588,7 @@
               </w:rPr>
               <w:t>2</w:t>
             </w:r>
+            <w:proofErr w:type="gramEnd"/>
             <w:r>
               <w:rPr>
                 <w:rFonts w:ascii="Times New Roman" w:hAnsi="Times New Roman" w:cs="Times New Roman"/>
@@ -1258,6 +1628,7 @@
                 <w:rFonts w:ascii="Times New Roman" w:hAnsi="Times New Roman" w:cs="Times New Roman"/>
               </w:rPr>
             </w:pPr>
+            <w:proofErr w:type="gramStart"/>
             <w:r>
               <w:rPr>
                 <w:rFonts w:ascii="Times New Roman" w:hAnsi="Times New Roman" w:cs="Times New Roman"/>
@@ -1271,6 +1642,7 @@
               </w:rPr>
               <w:t>2</w:t>
             </w:r>
+            <w:proofErr w:type="gramEnd"/>
             <w:r>
               <w:rPr>
                 <w:rFonts w:ascii="Times New Roman" w:hAnsi="Times New Roman" w:cs="Times New Roman"/>
@@ -1297,11 +1669,19 @@
                 <w:rFonts w:ascii="Times New Roman" w:hAnsi="Times New Roman" w:cs="Times New Roman"/>
               </w:rPr>
             </w:pPr>
-            <w:r>
-              <w:rPr>
-                <w:rFonts w:ascii="Times New Roman" w:hAnsi="Times New Roman" w:cs="Times New Roman"/>
-              </w:rPr>
-              <w:t>bits = ~4 * decimal</w:t>
+            <w:proofErr w:type="gramStart"/>
+            <w:r>
+              <w:rPr>
+                <w:rFonts w:ascii="Times New Roman" w:hAnsi="Times New Roman" w:cs="Times New Roman"/>
+              </w:rPr>
+              <w:t>bits</w:t>
+            </w:r>
+            <w:proofErr w:type="gramEnd"/>
+            <w:r>
+              <w:rPr>
+                <w:rFonts w:ascii="Times New Roman" w:hAnsi="Times New Roman" w:cs="Times New Roman"/>
+              </w:rPr>
+              <w:t xml:space="preserve"> = ~4 * decimal</w:t>
             </w:r>
           </w:p>
           <w:p>
@@ -1354,6 +1734,7 @@
               <w:rPr>
                 <w:rFonts w:ascii="Times New Roman" w:hAnsi="Times New Roman" w:cs="Times New Roman"/>
               </w:rPr>
+              <w:lastRenderedPageBreak/>
               <w:t>(1.4)</w:t>
             </w:r>
           </w:p>
@@ -1372,6 +1753,7 @@
               <w:rPr>
                 <w:rFonts w:ascii="Times New Roman" w:hAnsi="Times New Roman" w:cs="Times New Roman"/>
               </w:rPr>
+              <w:lastRenderedPageBreak/>
               <w:t>Assume:</w:t>
             </w:r>
           </w:p>
@@ -1381,11 +1763,35 @@
                 <w:rFonts w:ascii="Times New Roman" w:hAnsi="Times New Roman" w:cs="Times New Roman"/>
               </w:rPr>
             </w:pPr>
-            <w:r>
-              <w:rPr>
-                <w:rFonts w:ascii="Times New Roman" w:hAnsi="Times New Roman" w:cs="Times New Roman"/>
-              </w:rPr>
-              <w:t>n! = O(n</w:t>
+            <w:proofErr w:type="gramStart"/>
+            <w:r>
+              <w:rPr>
+                <w:rFonts w:ascii="Times New Roman" w:hAnsi="Times New Roman" w:cs="Times New Roman"/>
+              </w:rPr>
+              <w:lastRenderedPageBreak/>
+              <w:t>n</w:t>
+            </w:r>
+            <w:proofErr w:type="gramEnd"/>
+            <w:r>
+              <w:rPr>
+                <w:rFonts w:ascii="Times New Roman" w:hAnsi="Times New Roman" w:cs="Times New Roman"/>
+              </w:rPr>
+              <w:t xml:space="preserve">! = </w:t>
+            </w:r>
+            <w:proofErr w:type="gramStart"/>
+            <w:r>
+              <w:rPr>
+                <w:rFonts w:ascii="Times New Roman" w:hAnsi="Times New Roman" w:cs="Times New Roman"/>
+              </w:rPr>
+              <w:t>O(</w:t>
+            </w:r>
+            <w:proofErr w:type="spellStart"/>
+            <w:proofErr w:type="gramEnd"/>
+            <w:r>
+              <w:rPr>
+                <w:rFonts w:ascii="Times New Roman" w:hAnsi="Times New Roman" w:cs="Times New Roman"/>
+              </w:rPr>
+              <w:t>n</w:t>
             </w:r>
             <w:r>
               <w:rPr>
@@ -1394,17 +1800,26 @@
               </w:rPr>
               <w:t>n</w:t>
             </w:r>
+            <w:proofErr w:type="spellEnd"/>
             <w:r>
               <w:rPr>
                 <w:rFonts w:ascii="Times New Roman" w:hAnsi="Times New Roman" w:cs="Times New Roman"/>
               </w:rPr>
               <w:t xml:space="preserve">) and n! = </w:t>
             </w:r>
-            <w:r>
-              <w:rPr>
-                <w:rFonts w:ascii="Times New Roman" w:hAnsi="Times New Roman" w:cs="Times New Roman"/>
-              </w:rPr>
-              <w:t>Ω((n/2)</w:t>
+            <w:proofErr w:type="gramStart"/>
+            <w:r>
+              <w:rPr>
+                <w:rFonts w:ascii="Times New Roman" w:hAnsi="Times New Roman" w:cs="Times New Roman"/>
+              </w:rPr>
+              <w:t>Ω(</w:t>
+            </w:r>
+            <w:proofErr w:type="gramEnd"/>
+            <w:r>
+              <w:rPr>
+                <w:rFonts w:ascii="Times New Roman" w:hAnsi="Times New Roman" w:cs="Times New Roman"/>
+              </w:rPr>
+              <w:t>(n/2)</w:t>
             </w:r>
             <w:r>
               <w:rPr>
@@ -1430,7 +1845,6 @@
               <w:rPr>
                 <w:rFonts w:ascii="Times New Roman" w:hAnsi="Times New Roman" w:cs="Times New Roman"/>
               </w:rPr>
-              <w:lastRenderedPageBreak/>
               <w:t>So, ((n/2)</w:t>
             </w:r>
             <w:r>
@@ -1444,7 +1858,14 @@
               <w:rPr>
                 <w:rFonts w:ascii="Times New Roman" w:hAnsi="Times New Roman" w:cs="Times New Roman"/>
               </w:rPr>
-              <w:t xml:space="preserve"> &lt; n! &lt; n</w:t>
+              <w:t xml:space="preserve"> &lt; n! &lt; </w:t>
+            </w:r>
+            <w:proofErr w:type="spellStart"/>
+            <w:r>
+              <w:rPr>
+                <w:rFonts w:ascii="Times New Roman" w:hAnsi="Times New Roman" w:cs="Times New Roman"/>
+              </w:rPr>
+              <w:t>n</w:t>
             </w:r>
             <w:r>
               <w:rPr>
@@ -1453,76 +1874,207 @@
               </w:rPr>
               <w:t>n</w:t>
             </w:r>
-          </w:p>
-          <w:p>
-            <w:pPr>
-              <w:rPr>
-                <w:rFonts w:ascii="Times New Roman" w:hAnsi="Times New Roman" w:cs="Times New Roman"/>
-              </w:rPr>
-            </w:pPr>
-            <w:r>
-              <w:rPr>
-                <w:rFonts w:ascii="Times New Roman" w:hAnsi="Times New Roman" w:cs="Times New Roman"/>
-              </w:rPr>
-              <w:t>(n/2)log(n/2) &lt; log(n!) &lt; nlog(n)</w:t>
-            </w:r>
-          </w:p>
-          <w:p>
-            <w:pPr>
-              <w:rPr>
-                <w:rFonts w:ascii="Times New Roman" w:hAnsi="Times New Roman" w:cs="Times New Roman"/>
-              </w:rPr>
-            </w:pPr>
-            <w:r>
-              <w:rPr>
-                <w:rFonts w:ascii="Times New Roman" w:hAnsi="Times New Roman" w:cs="Times New Roman"/>
-              </w:rPr>
-              <w:t>(1/2)nlog(n/2) &lt; log(n!) &lt; nlog(n)</w:t>
-            </w:r>
-          </w:p>
-          <w:p>
-            <w:pPr>
-              <w:rPr>
-                <w:rFonts w:ascii="Times New Roman" w:hAnsi="Times New Roman" w:cs="Times New Roman"/>
-              </w:rPr>
-            </w:pPr>
-            <w:r>
-              <w:rPr>
-                <w:rFonts w:ascii="Times New Roman" w:hAnsi="Times New Roman" w:cs="Times New Roman"/>
-              </w:rPr>
-              <w:t>(1/2)n(log(n) – log(2)) &lt; log(n!) &lt; nlog(n)</w:t>
-            </w:r>
-          </w:p>
-          <w:p>
-            <w:pPr>
-              <w:rPr>
-                <w:rFonts w:ascii="Times New Roman" w:hAnsi="Times New Roman" w:cs="Times New Roman"/>
-              </w:rPr>
-            </w:pPr>
-            <w:r>
-              <w:rPr>
-                <w:rFonts w:ascii="Times New Roman" w:hAnsi="Times New Roman" w:cs="Times New Roman"/>
-              </w:rPr>
-              <w:t>Because (1/2) and log(2) are constants, they can be disregarded, so:</w:t>
-            </w:r>
-          </w:p>
-          <w:p>
-            <w:pPr>
-              <w:rPr>
-                <w:rFonts w:ascii="Times New Roman" w:hAnsi="Times New Roman" w:cs="Times New Roman"/>
-              </w:rPr>
-            </w:pPr>
-            <w:r>
-              <w:rPr>
-                <w:rFonts w:ascii="Times New Roman" w:hAnsi="Times New Roman" w:cs="Times New Roman"/>
-              </w:rPr>
-              <w:t>nlog(</w:t>
-            </w:r>
-            <w:r>
-              <w:rPr>
-                <w:rFonts w:ascii="Times New Roman" w:hAnsi="Times New Roman" w:cs="Times New Roman"/>
-              </w:rPr>
-              <w:t>n) &lt; log(n!) &lt; nlog(n)</w:t>
+            <w:proofErr w:type="spellEnd"/>
+          </w:p>
+          <w:p>
+            <w:pPr>
+              <w:rPr>
+                <w:rFonts w:ascii="Times New Roman" w:hAnsi="Times New Roman" w:cs="Times New Roman"/>
+              </w:rPr>
+            </w:pPr>
+            <w:r>
+              <w:rPr>
+                <w:rFonts w:ascii="Times New Roman" w:hAnsi="Times New Roman" w:cs="Times New Roman"/>
+              </w:rPr>
+              <w:t>(</w:t>
+            </w:r>
+            <w:proofErr w:type="gramStart"/>
+            <w:r>
+              <w:rPr>
+                <w:rFonts w:ascii="Times New Roman" w:hAnsi="Times New Roman" w:cs="Times New Roman"/>
+              </w:rPr>
+              <w:t>n</w:t>
+            </w:r>
+            <w:proofErr w:type="gramEnd"/>
+            <w:r>
+              <w:rPr>
+                <w:rFonts w:ascii="Times New Roman" w:hAnsi="Times New Roman" w:cs="Times New Roman"/>
+              </w:rPr>
+              <w:t xml:space="preserve">/2)log(n/2) &lt; log(n!) &lt; </w:t>
+            </w:r>
+            <w:proofErr w:type="spellStart"/>
+            <w:r>
+              <w:rPr>
+                <w:rFonts w:ascii="Times New Roman" w:hAnsi="Times New Roman" w:cs="Times New Roman"/>
+              </w:rPr>
+              <w:t>nlog</w:t>
+            </w:r>
+            <w:proofErr w:type="spellEnd"/>
+            <w:r>
+              <w:rPr>
+                <w:rFonts w:ascii="Times New Roman" w:hAnsi="Times New Roman" w:cs="Times New Roman"/>
+              </w:rPr>
+              <w:t>(n)</w:t>
+            </w:r>
+          </w:p>
+          <w:p>
+            <w:pPr>
+              <w:rPr>
+                <w:rFonts w:ascii="Times New Roman" w:hAnsi="Times New Roman" w:cs="Times New Roman"/>
+              </w:rPr>
+            </w:pPr>
+            <w:r>
+              <w:rPr>
+                <w:rFonts w:ascii="Times New Roman" w:hAnsi="Times New Roman" w:cs="Times New Roman"/>
+              </w:rPr>
+              <w:t>(1/</w:t>
+            </w:r>
+            <w:proofErr w:type="gramStart"/>
+            <w:r>
+              <w:rPr>
+                <w:rFonts w:ascii="Times New Roman" w:hAnsi="Times New Roman" w:cs="Times New Roman"/>
+              </w:rPr>
+              <w:t>2)</w:t>
+            </w:r>
+            <w:proofErr w:type="spellStart"/>
+            <w:r>
+              <w:rPr>
+                <w:rFonts w:ascii="Times New Roman" w:hAnsi="Times New Roman" w:cs="Times New Roman"/>
+              </w:rPr>
+              <w:t>nlog</w:t>
+            </w:r>
+            <w:proofErr w:type="spellEnd"/>
+            <w:proofErr w:type="gramEnd"/>
+            <w:r>
+              <w:rPr>
+                <w:rFonts w:ascii="Times New Roman" w:hAnsi="Times New Roman" w:cs="Times New Roman"/>
+              </w:rPr>
+              <w:t xml:space="preserve">(n/2) &lt; log(n!) &lt; </w:t>
+            </w:r>
+            <w:proofErr w:type="spellStart"/>
+            <w:r>
+              <w:rPr>
+                <w:rFonts w:ascii="Times New Roman" w:hAnsi="Times New Roman" w:cs="Times New Roman"/>
+              </w:rPr>
+              <w:t>nlog</w:t>
+            </w:r>
+            <w:proofErr w:type="spellEnd"/>
+            <w:r>
+              <w:rPr>
+                <w:rFonts w:ascii="Times New Roman" w:hAnsi="Times New Roman" w:cs="Times New Roman"/>
+              </w:rPr>
+              <w:t>(n)</w:t>
+            </w:r>
+          </w:p>
+          <w:p>
+            <w:pPr>
+              <w:rPr>
+                <w:rFonts w:ascii="Times New Roman" w:hAnsi="Times New Roman" w:cs="Times New Roman"/>
+              </w:rPr>
+            </w:pPr>
+            <w:r>
+              <w:rPr>
+                <w:rFonts w:ascii="Times New Roman" w:hAnsi="Times New Roman" w:cs="Times New Roman"/>
+              </w:rPr>
+              <w:t>(1/</w:t>
+            </w:r>
+            <w:proofErr w:type="gramStart"/>
+            <w:r>
+              <w:rPr>
+                <w:rFonts w:ascii="Times New Roman" w:hAnsi="Times New Roman" w:cs="Times New Roman"/>
+              </w:rPr>
+              <w:t>2)n</w:t>
+            </w:r>
+            <w:proofErr w:type="gramEnd"/>
+            <w:r>
+              <w:rPr>
+                <w:rFonts w:ascii="Times New Roman" w:hAnsi="Times New Roman" w:cs="Times New Roman"/>
+              </w:rPr>
+              <w:t xml:space="preserve">(log(n) – log(2)) &lt; log(n!) &lt; </w:t>
+            </w:r>
+            <w:proofErr w:type="spellStart"/>
+            <w:r>
+              <w:rPr>
+                <w:rFonts w:ascii="Times New Roman" w:hAnsi="Times New Roman" w:cs="Times New Roman"/>
+              </w:rPr>
+              <w:t>nlog</w:t>
+            </w:r>
+            <w:proofErr w:type="spellEnd"/>
+            <w:r>
+              <w:rPr>
+                <w:rFonts w:ascii="Times New Roman" w:hAnsi="Times New Roman" w:cs="Times New Roman"/>
+              </w:rPr>
+              <w:t>(n)</w:t>
+            </w:r>
+          </w:p>
+          <w:p>
+            <w:pPr>
+              <w:rPr>
+                <w:rFonts w:ascii="Times New Roman" w:hAnsi="Times New Roman" w:cs="Times New Roman"/>
+              </w:rPr>
+            </w:pPr>
+            <w:r>
+              <w:rPr>
+                <w:rFonts w:ascii="Times New Roman" w:hAnsi="Times New Roman" w:cs="Times New Roman"/>
+              </w:rPr>
+              <w:t xml:space="preserve">Because (1/2) and </w:t>
+            </w:r>
+            <w:proofErr w:type="gramStart"/>
+            <w:r>
+              <w:rPr>
+                <w:rFonts w:ascii="Times New Roman" w:hAnsi="Times New Roman" w:cs="Times New Roman"/>
+              </w:rPr>
+              <w:t>log(</w:t>
+            </w:r>
+            <w:proofErr w:type="gramEnd"/>
+            <w:r>
+              <w:rPr>
+                <w:rFonts w:ascii="Times New Roman" w:hAnsi="Times New Roman" w:cs="Times New Roman"/>
+              </w:rPr>
+              <w:t>2) are constants, they can be disregarded, so:</w:t>
+            </w:r>
+          </w:p>
+          <w:p>
+            <w:pPr>
+              <w:rPr>
+                <w:rFonts w:ascii="Times New Roman" w:hAnsi="Times New Roman" w:cs="Times New Roman"/>
+              </w:rPr>
+            </w:pPr>
+            <w:proofErr w:type="spellStart"/>
+            <w:proofErr w:type="gramStart"/>
+            <w:r>
+              <w:rPr>
+                <w:rFonts w:ascii="Times New Roman" w:hAnsi="Times New Roman" w:cs="Times New Roman"/>
+              </w:rPr>
+              <w:t>nlog</w:t>
+            </w:r>
+            <w:proofErr w:type="spellEnd"/>
+            <w:proofErr w:type="gramEnd"/>
+            <w:r>
+              <w:rPr>
+                <w:rFonts w:ascii="Times New Roman" w:hAnsi="Times New Roman" w:cs="Times New Roman"/>
+              </w:rPr>
+              <w:t>(</w:t>
+            </w:r>
+            <w:r>
+              <w:rPr>
+                <w:rFonts w:ascii="Times New Roman" w:hAnsi="Times New Roman" w:cs="Times New Roman"/>
+              </w:rPr>
+              <w:t xml:space="preserve">n) &lt; log(n!) &lt; </w:t>
+            </w:r>
+            <w:proofErr w:type="spellStart"/>
+            <w:r>
+              <w:rPr>
+                <w:rFonts w:ascii="Times New Roman" w:hAnsi="Times New Roman" w:cs="Times New Roman"/>
+              </w:rPr>
+              <w:t>nlog</w:t>
+            </w:r>
+            <w:proofErr w:type="spellEnd"/>
+            <w:r>
+              <w:rPr>
+                <w:rFonts w:ascii="Times New Roman" w:hAnsi="Times New Roman" w:cs="Times New Roman"/>
+              </w:rPr>
+              <w:t>(n)</w:t>
             </w:r>
           </w:p>
           <w:p>
@@ -1544,11 +2096,33 @@
                 <w:rFonts w:ascii="Times New Roman" w:hAnsi="Times New Roman" w:cs="Times New Roman"/>
               </w:rPr>
             </w:pPr>
-            <w:r>
-              <w:rPr>
-                <w:rFonts w:ascii="Times New Roman" w:hAnsi="Times New Roman" w:cs="Times New Roman"/>
-              </w:rPr>
-              <w:t>log(n!) = Θ(nlog(n))</w:t>
+            <w:proofErr w:type="gramStart"/>
+            <w:r>
+              <w:rPr>
+                <w:rFonts w:ascii="Times New Roman" w:hAnsi="Times New Roman" w:cs="Times New Roman"/>
+              </w:rPr>
+              <w:t>log</w:t>
+            </w:r>
+            <w:proofErr w:type="gramEnd"/>
+            <w:r>
+              <w:rPr>
+                <w:rFonts w:ascii="Times New Roman" w:hAnsi="Times New Roman" w:cs="Times New Roman"/>
+              </w:rPr>
+              <w:t>(n!) = Θ(</w:t>
+            </w:r>
+            <w:proofErr w:type="spellStart"/>
+            <w:r>
+              <w:rPr>
+                <w:rFonts w:ascii="Times New Roman" w:hAnsi="Times New Roman" w:cs="Times New Roman"/>
+              </w:rPr>
+              <w:t>nlog</w:t>
+            </w:r>
+            <w:proofErr w:type="spellEnd"/>
+            <w:r>
+              <w:rPr>
+                <w:rFonts w:ascii="Times New Roman" w:hAnsi="Times New Roman" w:cs="Times New Roman"/>
+              </w:rPr>
+              <w:t>(n))</w:t>
             </w:r>
           </w:p>
         </w:tc>
@@ -1709,7 +2283,21 @@
               <w:rPr>
                 <w:rFonts w:ascii="Times New Roman" w:hAnsi="Times New Roman" w:cs="Times New Roman"/>
               </w:rPr>
-              <w:t xml:space="preserve"> is a multiple of 31.</w:t>
+              <w:t xml:space="preserve"> </w:t>
+            </w:r>
+            <w:proofErr w:type="gramStart"/>
+            <w:r>
+              <w:rPr>
+                <w:rFonts w:ascii="Times New Roman" w:hAnsi="Times New Roman" w:cs="Times New Roman"/>
+              </w:rPr>
+              <w:t>is</w:t>
+            </w:r>
+            <w:proofErr w:type="gramEnd"/>
+            <w:r>
+              <w:rPr>
+                <w:rFonts w:ascii="Times New Roman" w:hAnsi="Times New Roman" w:cs="Times New Roman"/>
+              </w:rPr>
+              <w:t xml:space="preserve"> a multiple of 31.</w:t>
             </w:r>
           </w:p>
         </w:tc>
@@ -1782,11 +2370,19 @@
                 <w:rFonts w:ascii="Times New Roman" w:hAnsi="Times New Roman" w:cs="Times New Roman"/>
               </w:rPr>
             </w:pPr>
-            <w:r>
-              <w:rPr>
-                <w:rFonts w:ascii="Times New Roman" w:hAnsi="Times New Roman" w:cs="Times New Roman"/>
-              </w:rPr>
-              <w:t>a*a = a</w:t>
+            <w:proofErr w:type="gramStart"/>
+            <w:r>
+              <w:rPr>
+                <w:rFonts w:ascii="Times New Roman" w:hAnsi="Times New Roman" w:cs="Times New Roman"/>
+              </w:rPr>
+              <w:t>a</w:t>
+            </w:r>
+            <w:proofErr w:type="gramEnd"/>
+            <w:r>
+              <w:rPr>
+                <w:rFonts w:ascii="Times New Roman" w:hAnsi="Times New Roman" w:cs="Times New Roman"/>
+              </w:rPr>
+              <w:t>*a = a</w:t>
             </w:r>
             <w:r>
               <w:rPr>
@@ -1802,6 +2398,7 @@
                 <w:rFonts w:ascii="Times New Roman" w:hAnsi="Times New Roman" w:cs="Times New Roman"/>
               </w:rPr>
             </w:pPr>
+            <w:proofErr w:type="gramStart"/>
             <w:r>
               <w:rPr>
                 <w:rFonts w:ascii="Times New Roman" w:hAnsi="Times New Roman" w:cs="Times New Roman"/>
@@ -1813,7 +2410,15 @@
                 <w:rFonts w:ascii="Times New Roman" w:hAnsi="Times New Roman" w:cs="Times New Roman"/>
                 <w:vertAlign w:val="superscript"/>
               </w:rPr>
-              <w:t xml:space="preserve">2 </w:t>
+              <w:t>2</w:t>
+            </w:r>
+            <w:proofErr w:type="gramEnd"/>
+            <w:r>
+              <w:rPr>
+                <w:rFonts w:ascii="Times New Roman" w:hAnsi="Times New Roman" w:cs="Times New Roman"/>
+                <w:vertAlign w:val="superscript"/>
+              </w:rPr>
+              <w:t xml:space="preserve"> </w:t>
             </w:r>
             <w:r>
               <w:rPr>
@@ -1848,6 +2453,7 @@
                 <w:rFonts w:ascii="Times New Roman" w:hAnsi="Times New Roman" w:cs="Times New Roman"/>
               </w:rPr>
             </w:pPr>
+            <w:proofErr w:type="gramStart"/>
             <w:r>
               <w:rPr>
                 <w:rFonts w:ascii="Times New Roman" w:hAnsi="Times New Roman" w:cs="Times New Roman"/>
@@ -1861,6 +2467,7 @@
               </w:rPr>
               <w:t>4</w:t>
             </w:r>
+            <w:proofErr w:type="gramEnd"/>
             <w:r>
               <w:rPr>
                 <w:rFonts w:ascii="Times New Roman" w:hAnsi="Times New Roman" w:cs="Times New Roman"/>
@@ -1894,6 +2501,7 @@
                 <w:rFonts w:ascii="Times New Roman" w:hAnsi="Times New Roman" w:cs="Times New Roman"/>
               </w:rPr>
             </w:pPr>
+            <w:proofErr w:type="gramStart"/>
             <w:r>
               <w:rPr>
                 <w:rFonts w:ascii="Times New Roman" w:hAnsi="Times New Roman" w:cs="Times New Roman"/>
@@ -1907,6 +2515,7 @@
               </w:rPr>
               <w:t>15</w:t>
             </w:r>
+            <w:proofErr w:type="gramEnd"/>
             <w:r>
               <w:rPr>
                 <w:rFonts w:ascii="Times New Roman" w:hAnsi="Times New Roman" w:cs="Times New Roman"/>
@@ -1986,11 +2595,19 @@
                 <w:rFonts w:ascii="Times New Roman" w:hAnsi="Times New Roman" w:cs="Times New Roman"/>
               </w:rPr>
             </w:pPr>
-            <w:r>
-              <w:rPr>
-                <w:rFonts w:ascii="Times New Roman" w:hAnsi="Times New Roman" w:cs="Times New Roman"/>
-              </w:rPr>
-              <w:t>a*a*a = a</w:t>
+            <w:proofErr w:type="gramStart"/>
+            <w:r>
+              <w:rPr>
+                <w:rFonts w:ascii="Times New Roman" w:hAnsi="Times New Roman" w:cs="Times New Roman"/>
+              </w:rPr>
+              <w:t>a</w:t>
+            </w:r>
+            <w:proofErr w:type="gramEnd"/>
+            <w:r>
+              <w:rPr>
+                <w:rFonts w:ascii="Times New Roman" w:hAnsi="Times New Roman" w:cs="Times New Roman"/>
+              </w:rPr>
+              <w:t>*a*a = a</w:t>
             </w:r>
             <w:r>
               <w:rPr>
@@ -2006,6 +2623,7 @@
                 <w:rFonts w:ascii="Times New Roman" w:hAnsi="Times New Roman" w:cs="Times New Roman"/>
               </w:rPr>
             </w:pPr>
+            <w:proofErr w:type="gramStart"/>
             <w:r>
               <w:rPr>
                 <w:rFonts w:ascii="Times New Roman" w:hAnsi="Times New Roman" w:cs="Times New Roman"/>
@@ -2019,6 +2637,7 @@
               </w:rPr>
               <w:t>3</w:t>
             </w:r>
+            <w:proofErr w:type="gramEnd"/>
             <w:r>
               <w:rPr>
                 <w:rFonts w:ascii="Times New Roman" w:hAnsi="Times New Roman" w:cs="Times New Roman"/>
@@ -2052,6 +2671,7 @@
                 <w:rFonts w:ascii="Times New Roman" w:hAnsi="Times New Roman" w:cs="Times New Roman"/>
               </w:rPr>
             </w:pPr>
+            <w:proofErr w:type="gramStart"/>
             <w:r>
               <w:rPr>
                 <w:rFonts w:ascii="Times New Roman" w:hAnsi="Times New Roman" w:cs="Times New Roman"/>
@@ -2065,6 +2685,7 @@
               </w:rPr>
               <w:t>6</w:t>
             </w:r>
+            <w:proofErr w:type="gramEnd"/>
             <w:r>
               <w:rPr>
                 <w:rFonts w:ascii="Times New Roman" w:hAnsi="Times New Roman" w:cs="Times New Roman"/>
@@ -2098,6 +2719,7 @@
                 <w:rFonts w:ascii="Times New Roman" w:hAnsi="Times New Roman" w:cs="Times New Roman"/>
               </w:rPr>
             </w:pPr>
+            <w:proofErr w:type="gramStart"/>
             <w:r>
               <w:rPr>
                 <w:rFonts w:ascii="Times New Roman" w:hAnsi="Times New Roman" w:cs="Times New Roman"/>
@@ -2111,6 +2733,7 @@
               </w:rPr>
               <w:t>15</w:t>
             </w:r>
+            <w:proofErr w:type="gramEnd"/>
             <w:r>
               <w:rPr>
                 <w:rFonts w:ascii="Times New Roman" w:hAnsi="Times New Roman" w:cs="Times New Roman"/>
@@ -2279,11 +2902,21 @@
                 <w:rFonts w:ascii="Times New Roman" w:hAnsi="Times New Roman" w:cs="Times New Roman"/>
               </w:rPr>
             </w:pPr>
-            <w:r>
-              <w:rPr>
-                <w:rFonts w:ascii="Times New Roman" w:hAnsi="Times New Roman" w:cs="Times New Roman"/>
-              </w:rPr>
-              <w:t>def lcm(x,</w:t>
+            <w:proofErr w:type="spellStart"/>
+            <w:proofErr w:type="gramStart"/>
+            <w:r>
+              <w:rPr>
+                <w:rFonts w:ascii="Times New Roman" w:hAnsi="Times New Roman" w:cs="Times New Roman"/>
+              </w:rPr>
+              <w:t>def</w:t>
+            </w:r>
+            <w:proofErr w:type="spellEnd"/>
+            <w:proofErr w:type="gramEnd"/>
+            <w:r>
+              <w:rPr>
+                <w:rFonts w:ascii="Times New Roman" w:hAnsi="Times New Roman" w:cs="Times New Roman"/>
+              </w:rPr>
+              <w:t xml:space="preserve"> lcm(x,</w:t>
             </w:r>
             <w:r>
               <w:rPr>
@@ -2309,7 +2942,20 @@
                 <w:rFonts w:ascii="Times New Roman" w:hAnsi="Times New Roman" w:cs="Times New Roman"/>
               </w:rPr>
               <w:tab/>
-              <w:t>if (x &gt; y):</w:t>
+            </w:r>
+            <w:proofErr w:type="gramStart"/>
+            <w:r>
+              <w:rPr>
+                <w:rFonts w:ascii="Times New Roman" w:hAnsi="Times New Roman" w:cs="Times New Roman"/>
+              </w:rPr>
+              <w:t>if</w:t>
+            </w:r>
+            <w:proofErr w:type="gramEnd"/>
+            <w:r>
+              <w:rPr>
+                <w:rFonts w:ascii="Times New Roman" w:hAnsi="Times New Roman" w:cs="Times New Roman"/>
+              </w:rPr>
+              <w:t xml:space="preserve"> (x &gt; y):</w:t>
             </w:r>
           </w:p>
           <w:p>
@@ -2329,7 +2975,20 @@
                 <w:rFonts w:ascii="Times New Roman" w:hAnsi="Times New Roman" w:cs="Times New Roman"/>
               </w:rPr>
               <w:tab/>
-              <w:t>greater = x</w:t>
+            </w:r>
+            <w:proofErr w:type="gramStart"/>
+            <w:r>
+              <w:rPr>
+                <w:rFonts w:ascii="Times New Roman" w:hAnsi="Times New Roman" w:cs="Times New Roman"/>
+              </w:rPr>
+              <w:t>greater</w:t>
+            </w:r>
+            <w:proofErr w:type="gramEnd"/>
+            <w:r>
+              <w:rPr>
+                <w:rFonts w:ascii="Times New Roman" w:hAnsi="Times New Roman" w:cs="Times New Roman"/>
+              </w:rPr>
+              <w:t xml:space="preserve"> = x</w:t>
             </w:r>
           </w:p>
           <w:p>
@@ -2343,7 +3002,20 @@
                 <w:rFonts w:ascii="Times New Roman" w:hAnsi="Times New Roman" w:cs="Times New Roman"/>
               </w:rPr>
               <w:tab/>
-              <w:t>else:</w:t>
+            </w:r>
+            <w:proofErr w:type="gramStart"/>
+            <w:r>
+              <w:rPr>
+                <w:rFonts w:ascii="Times New Roman" w:hAnsi="Times New Roman" w:cs="Times New Roman"/>
+              </w:rPr>
+              <w:t>else</w:t>
+            </w:r>
+            <w:proofErr w:type="gramEnd"/>
+            <w:r>
+              <w:rPr>
+                <w:rFonts w:ascii="Times New Roman" w:hAnsi="Times New Roman" w:cs="Times New Roman"/>
+              </w:rPr>
+              <w:t>:</w:t>
             </w:r>
           </w:p>
           <w:p>
@@ -2363,7 +3035,20 @@
                 <w:rFonts w:ascii="Times New Roman" w:hAnsi="Times New Roman" w:cs="Times New Roman"/>
               </w:rPr>
               <w:tab/>
-              <w:t>greater = y</w:t>
+            </w:r>
+            <w:proofErr w:type="gramStart"/>
+            <w:r>
+              <w:rPr>
+                <w:rFonts w:ascii="Times New Roman" w:hAnsi="Times New Roman" w:cs="Times New Roman"/>
+              </w:rPr>
+              <w:t>greater</w:t>
+            </w:r>
+            <w:proofErr w:type="gramEnd"/>
+            <w:r>
+              <w:rPr>
+                <w:rFonts w:ascii="Times New Roman" w:hAnsi="Times New Roman" w:cs="Times New Roman"/>
+              </w:rPr>
+              <w:t xml:space="preserve"> = y</w:t>
             </w:r>
           </w:p>
           <w:p>
@@ -2384,7 +3069,20 @@
                 <w:rFonts w:ascii="Times New Roman" w:hAnsi="Times New Roman" w:cs="Times New Roman"/>
               </w:rPr>
               <w:tab/>
-              <w:t>while(True):</w:t>
+            </w:r>
+            <w:proofErr w:type="gramStart"/>
+            <w:r>
+              <w:rPr>
+                <w:rFonts w:ascii="Times New Roman" w:hAnsi="Times New Roman" w:cs="Times New Roman"/>
+              </w:rPr>
+              <w:t>while</w:t>
+            </w:r>
+            <w:proofErr w:type="gramEnd"/>
+            <w:r>
+              <w:rPr>
+                <w:rFonts w:ascii="Times New Roman" w:hAnsi="Times New Roman" w:cs="Times New Roman"/>
+              </w:rPr>
+              <w:t>(True):</w:t>
             </w:r>
           </w:p>
           <w:p>
@@ -2404,7 +3102,20 @@
                 <w:rFonts w:ascii="Times New Roman" w:hAnsi="Times New Roman" w:cs="Times New Roman"/>
               </w:rPr>
               <w:tab/>
-              <w:t>if((greater % x == 0) and (greater % y == 0)):</w:t>
+            </w:r>
+            <w:proofErr w:type="gramStart"/>
+            <w:r>
+              <w:rPr>
+                <w:rFonts w:ascii="Times New Roman" w:hAnsi="Times New Roman" w:cs="Times New Roman"/>
+              </w:rPr>
+              <w:t>if</w:t>
+            </w:r>
+            <w:proofErr w:type="gramEnd"/>
+            <w:r>
+              <w:rPr>
+                <w:rFonts w:ascii="Times New Roman" w:hAnsi="Times New Roman" w:cs="Times New Roman"/>
+              </w:rPr>
+              <w:t>((greater % x == 0) and (greater % y == 0)):</w:t>
             </w:r>
           </w:p>
           <w:p>
@@ -2430,7 +3141,20 @@
                 <w:rFonts w:ascii="Times New Roman" w:hAnsi="Times New Roman" w:cs="Times New Roman"/>
               </w:rPr>
               <w:tab/>
-              <w:t>lcm = greater</w:t>
+            </w:r>
+            <w:proofErr w:type="gramStart"/>
+            <w:r>
+              <w:rPr>
+                <w:rFonts w:ascii="Times New Roman" w:hAnsi="Times New Roman" w:cs="Times New Roman"/>
+              </w:rPr>
+              <w:t>lcm</w:t>
+            </w:r>
+            <w:proofErr w:type="gramEnd"/>
+            <w:r>
+              <w:rPr>
+                <w:rFonts w:ascii="Times New Roman" w:hAnsi="Times New Roman" w:cs="Times New Roman"/>
+              </w:rPr>
+              <w:t xml:space="preserve"> = greater</w:t>
             </w:r>
           </w:p>
           <w:p>
@@ -2456,8 +3180,15 @@
                 <w:rFonts w:ascii="Times New Roman" w:hAnsi="Times New Roman" w:cs="Times New Roman"/>
               </w:rPr>
               <w:tab/>
+            </w:r>
+            <w:proofErr w:type="gramStart"/>
+            <w:r>
+              <w:rPr>
+                <w:rFonts w:ascii="Times New Roman" w:hAnsi="Times New Roman" w:cs="Times New Roman"/>
+              </w:rPr>
               <w:t>break</w:t>
             </w:r>
+            <w:proofErr w:type="gramEnd"/>
           </w:p>
           <w:p>
             <w:pPr>
@@ -2476,7 +3207,20 @@
                 <w:rFonts w:ascii="Times New Roman" w:hAnsi="Times New Roman" w:cs="Times New Roman"/>
               </w:rPr>
               <w:tab/>
-              <w:t>greater += 1</w:t>
+            </w:r>
+            <w:proofErr w:type="gramStart"/>
+            <w:r>
+              <w:rPr>
+                <w:rFonts w:ascii="Times New Roman" w:hAnsi="Times New Roman" w:cs="Times New Roman"/>
+              </w:rPr>
+              <w:t>greater</w:t>
+            </w:r>
+            <w:proofErr w:type="gramEnd"/>
+            <w:r>
+              <w:rPr>
+                <w:rFonts w:ascii="Times New Roman" w:hAnsi="Times New Roman" w:cs="Times New Roman"/>
+              </w:rPr>
+              <w:t xml:space="preserve"> += 1</w:t>
             </w:r>
           </w:p>
           <w:p>
@@ -2490,7 +3234,20 @@
                 <w:rFonts w:ascii="Times New Roman" w:hAnsi="Times New Roman" w:cs="Times New Roman"/>
               </w:rPr>
               <w:tab/>
-              <w:t>return lcm</w:t>
+            </w:r>
+            <w:proofErr w:type="gramStart"/>
+            <w:r>
+              <w:rPr>
+                <w:rFonts w:ascii="Times New Roman" w:hAnsi="Times New Roman" w:cs="Times New Roman"/>
+              </w:rPr>
+              <w:t>return</w:t>
+            </w:r>
+            <w:proofErr w:type="gramEnd"/>
+            <w:r>
+              <w:rPr>
+                <w:rFonts w:ascii="Times New Roman" w:hAnsi="Times New Roman" w:cs="Times New Roman"/>
+              </w:rPr>
+              <w:t xml:space="preserve"> lcm</w:t>
             </w:r>
           </w:p>
         </w:tc>
@@ -2541,7 +3298,36 @@
               <w:rPr>
                 <w:rFonts w:ascii="Times New Roman" w:hAnsi="Times New Roman" w:cs="Times New Roman"/>
               </w:rPr>
-              <w:t>We can’t immediately base a primarity test on this rule because as N gets larger, the complexity becomes O(n</w:t>
+              <w:t xml:space="preserve">We can’t immediately base a </w:t>
+            </w:r>
+            <w:proofErr w:type="spellStart"/>
+            <w:r>
+              <w:rPr>
+                <w:rFonts w:ascii="Times New Roman" w:hAnsi="Times New Roman" w:cs="Times New Roman"/>
+              </w:rPr>
+              <w:t>primarity</w:t>
+            </w:r>
+            <w:proofErr w:type="spellEnd"/>
+            <w:r>
+              <w:rPr>
+                <w:rFonts w:ascii="Times New Roman" w:hAnsi="Times New Roman" w:cs="Times New Roman"/>
+              </w:rPr>
+              <w:t xml:space="preserve"> test on this rule because as N gets larger, the complexity becomes </w:t>
+            </w:r>
+            <w:proofErr w:type="gramStart"/>
+            <w:r>
+              <w:rPr>
+                <w:rFonts w:ascii="Times New Roman" w:hAnsi="Times New Roman" w:cs="Times New Roman"/>
+              </w:rPr>
+              <w:t>O(</w:t>
+            </w:r>
+            <w:proofErr w:type="spellStart"/>
+            <w:proofErr w:type="gramEnd"/>
+            <w:r>
+              <w:rPr>
+                <w:rFonts w:ascii="Times New Roman" w:hAnsi="Times New Roman" w:cs="Times New Roman"/>
+              </w:rPr>
+              <w:t>n</w:t>
             </w:r>
             <w:r>
               <w:rPr>
@@ -2550,6 +3336,7 @@
               </w:rPr>
               <w:t>n</w:t>
             </w:r>
+            <w:proofErr w:type="spellEnd"/>
             <w:r>
               <w:rPr>
                 <w:rFonts w:ascii="Times New Roman" w:hAnsi="Times New Roman" w:cs="Times New Roman"/>
@@ -2624,7 +3411,28 @@
               <w:rPr>
                 <w:rFonts w:ascii="Times New Roman" w:hAnsi="Times New Roman" w:cs="Times New Roman"/>
               </w:rPr>
-              <w:t># to run, use complex</w:t>
+              <w:t xml:space="preserve"># </w:t>
+            </w:r>
+            <w:proofErr w:type="gramStart"/>
+            <w:r>
+              <w:rPr>
+                <w:rFonts w:ascii="Times New Roman" w:hAnsi="Times New Roman" w:cs="Times New Roman"/>
+              </w:rPr>
+              <w:t>to</w:t>
+            </w:r>
+            <w:proofErr w:type="gramEnd"/>
+            <w:r>
+              <w:rPr>
+                <w:rFonts w:ascii="Times New Roman" w:hAnsi="Times New Roman" w:cs="Times New Roman"/>
+              </w:rPr>
+              <w:t xml:space="preserve"> run, use </w:t>
+            </w:r>
+            <w:proofErr w:type="spellStart"/>
+            <w:r>
+              <w:rPr>
+                <w:rFonts w:ascii="Times New Roman" w:hAnsi="Times New Roman" w:cs="Times New Roman"/>
+              </w:rPr>
+              <w:t>complex</w:t>
             </w:r>
             <w:r>
               <w:rPr>
@@ -2648,46 +3456,78 @@
               <w:rPr>
                 <w:rFonts w:ascii="Times New Roman" w:hAnsi="Times New Roman" w:cs="Times New Roman"/>
               </w:rPr>
-              <w:t>exp(</w:t>
-            </w:r>
-            <w:r>
-              <w:rPr>
-                <w:rFonts w:ascii="Times New Roman" w:hAnsi="Times New Roman" w:cs="Times New Roman"/>
-              </w:rPr>
-              <w:t>a, b, c, p) where a^(b^c) mod p, and p is a prime number</w:t>
-            </w:r>
-          </w:p>
-          <w:p>
-            <w:pPr>
-              <w:rPr>
-                <w:rFonts w:ascii="Times New Roman" w:hAnsi="Times New Roman" w:cs="Times New Roman"/>
-              </w:rPr>
-            </w:pPr>
-          </w:p>
-          <w:p>
-            <w:pPr>
-              <w:rPr>
-                <w:rFonts w:ascii="Times New Roman" w:hAnsi="Times New Roman" w:cs="Times New Roman"/>
-              </w:rPr>
-            </w:pPr>
-            <w:r>
-              <w:rPr>
-                <w:rFonts w:ascii="Times New Roman" w:hAnsi="Times New Roman" w:cs="Times New Roman"/>
-              </w:rPr>
-              <w:t>def mod_exp(a, b, p):</w:t>
-            </w:r>
-          </w:p>
-          <w:p>
-            <w:pPr>
-              <w:rPr>
-                <w:rFonts w:ascii="Times New Roman" w:hAnsi="Times New Roman" w:cs="Times New Roman"/>
-              </w:rPr>
-            </w:pPr>
-            <w:r>
-              <w:rPr>
-                <w:rFonts w:ascii="Times New Roman" w:hAnsi="Times New Roman" w:cs="Times New Roman"/>
-              </w:rPr>
-              <w:t xml:space="preserve">    if (b == 1): </w:t>
+              <w:t>exp</w:t>
+            </w:r>
+            <w:proofErr w:type="spellEnd"/>
+            <w:r>
+              <w:rPr>
+                <w:rFonts w:ascii="Times New Roman" w:hAnsi="Times New Roman" w:cs="Times New Roman"/>
+              </w:rPr>
+              <w:t>(</w:t>
+            </w:r>
+            <w:r>
+              <w:rPr>
+                <w:rFonts w:ascii="Times New Roman" w:hAnsi="Times New Roman" w:cs="Times New Roman"/>
+              </w:rPr>
+              <w:t>a, b, c, p) where a^(</w:t>
+            </w:r>
+            <w:proofErr w:type="spellStart"/>
+            <w:r>
+              <w:rPr>
+                <w:rFonts w:ascii="Times New Roman" w:hAnsi="Times New Roman" w:cs="Times New Roman"/>
+              </w:rPr>
+              <w:t>b^c</w:t>
+            </w:r>
+            <w:proofErr w:type="spellEnd"/>
+            <w:r>
+              <w:rPr>
+                <w:rFonts w:ascii="Times New Roman" w:hAnsi="Times New Roman" w:cs="Times New Roman"/>
+              </w:rPr>
+              <w:t>) mod p, and p is a prime number</w:t>
+            </w:r>
+          </w:p>
+          <w:p>
+            <w:pPr>
+              <w:rPr>
+                <w:rFonts w:ascii="Times New Roman" w:hAnsi="Times New Roman" w:cs="Times New Roman"/>
+              </w:rPr>
+            </w:pPr>
+          </w:p>
+          <w:p>
+            <w:pPr>
+              <w:rPr>
+                <w:rFonts w:ascii="Times New Roman" w:hAnsi="Times New Roman" w:cs="Times New Roman"/>
+              </w:rPr>
+            </w:pPr>
+            <w:proofErr w:type="spellStart"/>
+            <w:proofErr w:type="gramStart"/>
+            <w:r>
+              <w:rPr>
+                <w:rFonts w:ascii="Times New Roman" w:hAnsi="Times New Roman" w:cs="Times New Roman"/>
+              </w:rPr>
+              <w:t>def</w:t>
+            </w:r>
+            <w:proofErr w:type="spellEnd"/>
+            <w:proofErr w:type="gramEnd"/>
+            <w:r>
+              <w:rPr>
+                <w:rFonts w:ascii="Times New Roman" w:hAnsi="Times New Roman" w:cs="Times New Roman"/>
+              </w:rPr>
+              <w:t xml:space="preserve"> </w:t>
+            </w:r>
+            <w:proofErr w:type="spellStart"/>
+            <w:r>
+              <w:rPr>
+                <w:rFonts w:ascii="Times New Roman" w:hAnsi="Times New Roman" w:cs="Times New Roman"/>
+              </w:rPr>
+              <w:t>mod_exp</w:t>
+            </w:r>
+            <w:proofErr w:type="spellEnd"/>
+            <w:r>
+              <w:rPr>
+                <w:rFonts w:ascii="Times New Roman" w:hAnsi="Times New Roman" w:cs="Times New Roman"/>
+              </w:rPr>
+              <w:t>(a, b, p):</w:t>
             </w:r>
           </w:p>
           <w:p>
@@ -2702,51 +3542,52 @@
               </w:rPr>
               <w:t xml:space="preserve">    </w:t>
             </w:r>
+            <w:proofErr w:type="gramStart"/>
+            <w:r>
+              <w:rPr>
+                <w:rFonts w:ascii="Times New Roman" w:hAnsi="Times New Roman" w:cs="Times New Roman"/>
+              </w:rPr>
+              <w:t>if</w:t>
+            </w:r>
+            <w:proofErr w:type="gramEnd"/>
+            <w:r>
+              <w:rPr>
+                <w:rFonts w:ascii="Times New Roman" w:hAnsi="Times New Roman" w:cs="Times New Roman"/>
+              </w:rPr>
+              <w:t xml:space="preserve"> (b == 1): </w:t>
+            </w:r>
+          </w:p>
+          <w:p>
+            <w:pPr>
+              <w:rPr>
+                <w:rFonts w:ascii="Times New Roman" w:hAnsi="Times New Roman" w:cs="Times New Roman"/>
+              </w:rPr>
+            </w:pPr>
+            <w:r>
+              <w:rPr>
+                <w:rFonts w:ascii="Times New Roman" w:hAnsi="Times New Roman" w:cs="Times New Roman"/>
+              </w:rPr>
+              <w:t xml:space="preserve">    </w:t>
+            </w:r>
             <w:r>
               <w:rPr>
                 <w:rFonts w:ascii="Times New Roman" w:hAnsi="Times New Roman" w:cs="Times New Roman"/>
               </w:rPr>
               <w:tab/>
-              <w:t>return a % p</w:t>
-            </w:r>
-          </w:p>
-          <w:p>
-            <w:pPr>
-              <w:rPr>
-                <w:rFonts w:ascii="Times New Roman" w:hAnsi="Times New Roman" w:cs="Times New Roman"/>
-              </w:rPr>
-            </w:pPr>
-            <w:r>
-              <w:rPr>
-                <w:rFonts w:ascii="Times New Roman" w:hAnsi="Times New Roman" w:cs="Times New Roman"/>
-              </w:rPr>
-              <w:t xml:space="preserve">    x = modexp(a, b&gt;&gt;1, p)</w:t>
-            </w:r>
-          </w:p>
-          <w:p>
-            <w:pPr>
-              <w:rPr>
-                <w:rFonts w:ascii="Times New Roman" w:hAnsi="Times New Roman" w:cs="Times New Roman"/>
-              </w:rPr>
-            </w:pPr>
-            <w:r>
-              <w:rPr>
-                <w:rFonts w:ascii="Times New Roman" w:hAnsi="Times New Roman" w:cs="Times New Roman"/>
-              </w:rPr>
-              <w:t xml:space="preserve">    x = (x * x) % p</w:t>
-            </w:r>
-          </w:p>
-          <w:p>
-            <w:pPr>
-              <w:rPr>
-                <w:rFonts w:ascii="Times New Roman" w:hAnsi="Times New Roman" w:cs="Times New Roman"/>
-              </w:rPr>
-            </w:pPr>
-            <w:r>
-              <w:rPr>
-                <w:rFonts w:ascii="Times New Roman" w:hAnsi="Times New Roman" w:cs="Times New Roman"/>
-              </w:rPr>
-              <w:t xml:space="preserve">    if (b &amp; 1 == 1): </w:t>
+            </w:r>
+            <w:proofErr w:type="gramStart"/>
+            <w:r>
+              <w:rPr>
+                <w:rFonts w:ascii="Times New Roman" w:hAnsi="Times New Roman" w:cs="Times New Roman"/>
+              </w:rPr>
+              <w:t>return</w:t>
+            </w:r>
+            <w:proofErr w:type="gramEnd"/>
+            <w:r>
+              <w:rPr>
+                <w:rFonts w:ascii="Times New Roman" w:hAnsi="Times New Roman" w:cs="Times New Roman"/>
+              </w:rPr>
+              <w:t xml:space="preserve"> a % p</w:t>
             </w:r>
           </w:p>
           <w:p>
@@ -2761,58 +3602,120 @@
               </w:rPr>
               <w:t xml:space="preserve">    </w:t>
             </w:r>
+            <w:proofErr w:type="gramStart"/>
+            <w:r>
+              <w:rPr>
+                <w:rFonts w:ascii="Times New Roman" w:hAnsi="Times New Roman" w:cs="Times New Roman"/>
+              </w:rPr>
+              <w:t>x</w:t>
+            </w:r>
+            <w:proofErr w:type="gramEnd"/>
+            <w:r>
+              <w:rPr>
+                <w:rFonts w:ascii="Times New Roman" w:hAnsi="Times New Roman" w:cs="Times New Roman"/>
+              </w:rPr>
+              <w:t xml:space="preserve"> = </w:t>
+            </w:r>
+            <w:proofErr w:type="spellStart"/>
+            <w:r>
+              <w:rPr>
+                <w:rFonts w:ascii="Times New Roman" w:hAnsi="Times New Roman" w:cs="Times New Roman"/>
+              </w:rPr>
+              <w:t>modexp</w:t>
+            </w:r>
+            <w:proofErr w:type="spellEnd"/>
+            <w:r>
+              <w:rPr>
+                <w:rFonts w:ascii="Times New Roman" w:hAnsi="Times New Roman" w:cs="Times New Roman"/>
+              </w:rPr>
+              <w:t>(a, b&gt;&gt;1, p)</w:t>
+            </w:r>
+          </w:p>
+          <w:p>
+            <w:pPr>
+              <w:rPr>
+                <w:rFonts w:ascii="Times New Roman" w:hAnsi="Times New Roman" w:cs="Times New Roman"/>
+              </w:rPr>
+            </w:pPr>
+            <w:r>
+              <w:rPr>
+                <w:rFonts w:ascii="Times New Roman" w:hAnsi="Times New Roman" w:cs="Times New Roman"/>
+              </w:rPr>
+              <w:t xml:space="preserve">    </w:t>
+            </w:r>
+            <w:proofErr w:type="gramStart"/>
+            <w:r>
+              <w:rPr>
+                <w:rFonts w:ascii="Times New Roman" w:hAnsi="Times New Roman" w:cs="Times New Roman"/>
+              </w:rPr>
+              <w:t>x</w:t>
+            </w:r>
+            <w:proofErr w:type="gramEnd"/>
+            <w:r>
+              <w:rPr>
+                <w:rFonts w:ascii="Times New Roman" w:hAnsi="Times New Roman" w:cs="Times New Roman"/>
+              </w:rPr>
+              <w:t xml:space="preserve"> = (x * x) % p</w:t>
+            </w:r>
+          </w:p>
+          <w:p>
+            <w:pPr>
+              <w:rPr>
+                <w:rFonts w:ascii="Times New Roman" w:hAnsi="Times New Roman" w:cs="Times New Roman"/>
+              </w:rPr>
+            </w:pPr>
+            <w:r>
+              <w:rPr>
+                <w:rFonts w:ascii="Times New Roman" w:hAnsi="Times New Roman" w:cs="Times New Roman"/>
+              </w:rPr>
+              <w:t xml:space="preserve">    </w:t>
+            </w:r>
+            <w:proofErr w:type="gramStart"/>
+            <w:r>
+              <w:rPr>
+                <w:rFonts w:ascii="Times New Roman" w:hAnsi="Times New Roman" w:cs="Times New Roman"/>
+              </w:rPr>
+              <w:t>if</w:t>
+            </w:r>
+            <w:proofErr w:type="gramEnd"/>
+            <w:r>
+              <w:rPr>
+                <w:rFonts w:ascii="Times New Roman" w:hAnsi="Times New Roman" w:cs="Times New Roman"/>
+              </w:rPr>
+              <w:t xml:space="preserve"> (b &amp; 1 == 1): </w:t>
+            </w:r>
+          </w:p>
+          <w:p>
+            <w:pPr>
+              <w:rPr>
+                <w:rFonts w:ascii="Times New Roman" w:hAnsi="Times New Roman" w:cs="Times New Roman"/>
+              </w:rPr>
+            </w:pPr>
+            <w:r>
+              <w:rPr>
+                <w:rFonts w:ascii="Times New Roman" w:hAnsi="Times New Roman" w:cs="Times New Roman"/>
+              </w:rPr>
+              <w:t xml:space="preserve">    </w:t>
+            </w:r>
             <w:r>
               <w:rPr>
                 <w:rFonts w:ascii="Times New Roman" w:hAnsi="Times New Roman" w:cs="Times New Roman"/>
               </w:rPr>
               <w:tab/>
-              <w:t>x = (x * a) % p</w:t>
-            </w:r>
-          </w:p>
-          <w:p>
-            <w:pPr>
-              <w:rPr>
-                <w:rFonts w:ascii="Times New Roman" w:hAnsi="Times New Roman" w:cs="Times New Roman"/>
-              </w:rPr>
-            </w:pPr>
-            <w:r>
-              <w:rPr>
-                <w:rFonts w:ascii="Times New Roman" w:hAnsi="Times New Roman" w:cs="Times New Roman"/>
-              </w:rPr>
-              <w:t xml:space="preserve">    return x</w:t>
-            </w:r>
-          </w:p>
-          <w:p>
-            <w:pPr>
-              <w:rPr>
-                <w:rFonts w:ascii="Times New Roman" w:hAnsi="Times New Roman" w:cs="Times New Roman"/>
-              </w:rPr>
-            </w:pPr>
-          </w:p>
-          <w:p>
-            <w:pPr>
-              <w:rPr>
-                <w:rFonts w:ascii="Times New Roman" w:hAnsi="Times New Roman" w:cs="Times New Roman"/>
-              </w:rPr>
-            </w:pPr>
-            <w:r>
-              <w:rPr>
-                <w:rFonts w:ascii="Times New Roman" w:hAnsi="Times New Roman" w:cs="Times New Roman"/>
-              </w:rPr>
-              <w:t>def exp(b, c):</w:t>
-            </w:r>
-          </w:p>
-          <w:p>
-            <w:pPr>
-              <w:rPr>
-                <w:rFonts w:ascii="Times New Roman" w:hAnsi="Times New Roman" w:cs="Times New Roman"/>
-              </w:rPr>
-            </w:pPr>
-            <w:r>
-              <w:rPr>
-                <w:rFonts w:ascii="Times New Roman" w:hAnsi="Times New Roman" w:cs="Times New Roman"/>
-              </w:rPr>
-              <w:t xml:space="preserve">    if (c == 1): </w:t>
+            </w:r>
+            <w:proofErr w:type="gramStart"/>
+            <w:r>
+              <w:rPr>
+                <w:rFonts w:ascii="Times New Roman" w:hAnsi="Times New Roman" w:cs="Times New Roman"/>
+              </w:rPr>
+              <w:t>x</w:t>
+            </w:r>
+            <w:proofErr w:type="gramEnd"/>
+            <w:r>
+              <w:rPr>
+                <w:rFonts w:ascii="Times New Roman" w:hAnsi="Times New Roman" w:cs="Times New Roman"/>
+              </w:rPr>
+              <w:t xml:space="preserve"> = (x * a) % p</w:t>
             </w:r>
           </w:p>
           <w:p>
@@ -2827,51 +3730,123 @@
               </w:rPr>
               <w:t xml:space="preserve">    </w:t>
             </w:r>
+            <w:proofErr w:type="gramStart"/>
+            <w:r>
+              <w:rPr>
+                <w:rFonts w:ascii="Times New Roman" w:hAnsi="Times New Roman" w:cs="Times New Roman"/>
+              </w:rPr>
+              <w:t>return</w:t>
+            </w:r>
+            <w:proofErr w:type="gramEnd"/>
+            <w:r>
+              <w:rPr>
+                <w:rFonts w:ascii="Times New Roman" w:hAnsi="Times New Roman" w:cs="Times New Roman"/>
+              </w:rPr>
+              <w:t xml:space="preserve"> x</w:t>
+            </w:r>
+          </w:p>
+          <w:p>
+            <w:pPr>
+              <w:rPr>
+                <w:rFonts w:ascii="Times New Roman" w:hAnsi="Times New Roman" w:cs="Times New Roman"/>
+              </w:rPr>
+            </w:pPr>
+          </w:p>
+          <w:p>
+            <w:pPr>
+              <w:rPr>
+                <w:rFonts w:ascii="Times New Roman" w:hAnsi="Times New Roman" w:cs="Times New Roman"/>
+              </w:rPr>
+            </w:pPr>
+            <w:proofErr w:type="spellStart"/>
+            <w:proofErr w:type="gramStart"/>
+            <w:r>
+              <w:rPr>
+                <w:rFonts w:ascii="Times New Roman" w:hAnsi="Times New Roman" w:cs="Times New Roman"/>
+              </w:rPr>
+              <w:t>def</w:t>
+            </w:r>
+            <w:proofErr w:type="spellEnd"/>
+            <w:proofErr w:type="gramEnd"/>
+            <w:r>
+              <w:rPr>
+                <w:rFonts w:ascii="Times New Roman" w:hAnsi="Times New Roman" w:cs="Times New Roman"/>
+              </w:rPr>
+              <w:t xml:space="preserve"> </w:t>
+            </w:r>
+            <w:proofErr w:type="spellStart"/>
+            <w:r>
+              <w:rPr>
+                <w:rFonts w:ascii="Times New Roman" w:hAnsi="Times New Roman" w:cs="Times New Roman"/>
+              </w:rPr>
+              <w:t>exp</w:t>
+            </w:r>
+            <w:proofErr w:type="spellEnd"/>
+            <w:r>
+              <w:rPr>
+                <w:rFonts w:ascii="Times New Roman" w:hAnsi="Times New Roman" w:cs="Times New Roman"/>
+              </w:rPr>
+              <w:t>(b, c):</w:t>
+            </w:r>
+          </w:p>
+          <w:p>
+            <w:pPr>
+              <w:rPr>
+                <w:rFonts w:ascii="Times New Roman" w:hAnsi="Times New Roman" w:cs="Times New Roman"/>
+              </w:rPr>
+            </w:pPr>
+            <w:r>
+              <w:rPr>
+                <w:rFonts w:ascii="Times New Roman" w:hAnsi="Times New Roman" w:cs="Times New Roman"/>
+              </w:rPr>
+              <w:t xml:space="preserve">    </w:t>
+            </w:r>
+            <w:proofErr w:type="gramStart"/>
+            <w:r>
+              <w:rPr>
+                <w:rFonts w:ascii="Times New Roman" w:hAnsi="Times New Roman" w:cs="Times New Roman"/>
+              </w:rPr>
+              <w:t>if</w:t>
+            </w:r>
+            <w:proofErr w:type="gramEnd"/>
+            <w:r>
+              <w:rPr>
+                <w:rFonts w:ascii="Times New Roman" w:hAnsi="Times New Roman" w:cs="Times New Roman"/>
+              </w:rPr>
+              <w:t xml:space="preserve"> (c == 1): </w:t>
+            </w:r>
+          </w:p>
+          <w:p>
+            <w:pPr>
+              <w:rPr>
+                <w:rFonts w:ascii="Times New Roman" w:hAnsi="Times New Roman" w:cs="Times New Roman"/>
+              </w:rPr>
+            </w:pPr>
+            <w:r>
+              <w:rPr>
+                <w:rFonts w:ascii="Times New Roman" w:hAnsi="Times New Roman" w:cs="Times New Roman"/>
+              </w:rPr>
+              <w:t xml:space="preserve">    </w:t>
+            </w:r>
             <w:r>
               <w:rPr>
                 <w:rFonts w:ascii="Times New Roman" w:hAnsi="Times New Roman" w:cs="Times New Roman"/>
               </w:rPr>
               <w:tab/>
-              <w:t>return b</w:t>
-            </w:r>
-          </w:p>
-          <w:p>
-            <w:pPr>
-              <w:rPr>
-                <w:rFonts w:ascii="Times New Roman" w:hAnsi="Times New Roman" w:cs="Times New Roman"/>
-              </w:rPr>
-            </w:pPr>
-            <w:r>
-              <w:rPr>
-                <w:rFonts w:ascii="Times New Roman" w:hAnsi="Times New Roman" w:cs="Times New Roman"/>
-              </w:rPr>
-              <w:t xml:space="preserve">    z = exp(b, c&gt;&gt;1)</w:t>
-            </w:r>
-          </w:p>
-          <w:p>
-            <w:pPr>
-              <w:rPr>
-                <w:rFonts w:ascii="Times New Roman" w:hAnsi="Times New Roman" w:cs="Times New Roman"/>
-              </w:rPr>
-            </w:pPr>
-            <w:r>
-              <w:rPr>
-                <w:rFonts w:ascii="Times New Roman" w:hAnsi="Times New Roman" w:cs="Times New Roman"/>
-              </w:rPr>
-              <w:t xml:space="preserve">    z = z * z</w:t>
-            </w:r>
-          </w:p>
-          <w:p>
-            <w:pPr>
-              <w:rPr>
-                <w:rFonts w:ascii="Times New Roman" w:hAnsi="Times New Roman" w:cs="Times New Roman"/>
-              </w:rPr>
-            </w:pPr>
-            <w:r>
-              <w:rPr>
-                <w:rFonts w:ascii="Times New Roman" w:hAnsi="Times New Roman" w:cs="Times New Roman"/>
-              </w:rPr>
-              <w:t xml:space="preserve">    if (c &amp; 1 == 1): </w:t>
+            </w:r>
+            <w:proofErr w:type="gramStart"/>
+            <w:r>
+              <w:rPr>
+                <w:rFonts w:ascii="Times New Roman" w:hAnsi="Times New Roman" w:cs="Times New Roman"/>
+              </w:rPr>
+              <w:t>return</w:t>
+            </w:r>
+            <w:proofErr w:type="gramEnd"/>
+            <w:r>
+              <w:rPr>
+                <w:rFonts w:ascii="Times New Roman" w:hAnsi="Times New Roman" w:cs="Times New Roman"/>
+              </w:rPr>
+              <w:t xml:space="preserve"> b</w:t>
             </w:r>
           </w:p>
           <w:p>
@@ -2886,84 +3861,300 @@
               </w:rPr>
               <w:t xml:space="preserve">    </w:t>
             </w:r>
+            <w:proofErr w:type="gramStart"/>
+            <w:r>
+              <w:rPr>
+                <w:rFonts w:ascii="Times New Roman" w:hAnsi="Times New Roman" w:cs="Times New Roman"/>
+              </w:rPr>
+              <w:t>z</w:t>
+            </w:r>
+            <w:proofErr w:type="gramEnd"/>
+            <w:r>
+              <w:rPr>
+                <w:rFonts w:ascii="Times New Roman" w:hAnsi="Times New Roman" w:cs="Times New Roman"/>
+              </w:rPr>
+              <w:t xml:space="preserve"> = </w:t>
+            </w:r>
+            <w:proofErr w:type="spellStart"/>
+            <w:r>
+              <w:rPr>
+                <w:rFonts w:ascii="Times New Roman" w:hAnsi="Times New Roman" w:cs="Times New Roman"/>
+              </w:rPr>
+              <w:t>exp</w:t>
+            </w:r>
+            <w:proofErr w:type="spellEnd"/>
+            <w:r>
+              <w:rPr>
+                <w:rFonts w:ascii="Times New Roman" w:hAnsi="Times New Roman" w:cs="Times New Roman"/>
+              </w:rPr>
+              <w:t>(b, c&gt;&gt;1)</w:t>
+            </w:r>
+          </w:p>
+          <w:p>
+            <w:pPr>
+              <w:rPr>
+                <w:rFonts w:ascii="Times New Roman" w:hAnsi="Times New Roman" w:cs="Times New Roman"/>
+              </w:rPr>
+            </w:pPr>
+            <w:r>
+              <w:rPr>
+                <w:rFonts w:ascii="Times New Roman" w:hAnsi="Times New Roman" w:cs="Times New Roman"/>
+              </w:rPr>
+              <w:t xml:space="preserve">    </w:t>
+            </w:r>
+            <w:proofErr w:type="gramStart"/>
+            <w:r>
+              <w:rPr>
+                <w:rFonts w:ascii="Times New Roman" w:hAnsi="Times New Roman" w:cs="Times New Roman"/>
+              </w:rPr>
+              <w:t>z</w:t>
+            </w:r>
+            <w:proofErr w:type="gramEnd"/>
+            <w:r>
+              <w:rPr>
+                <w:rFonts w:ascii="Times New Roman" w:hAnsi="Times New Roman" w:cs="Times New Roman"/>
+              </w:rPr>
+              <w:t xml:space="preserve"> = z * z</w:t>
+            </w:r>
+          </w:p>
+          <w:p>
+            <w:pPr>
+              <w:rPr>
+                <w:rFonts w:ascii="Times New Roman" w:hAnsi="Times New Roman" w:cs="Times New Roman"/>
+              </w:rPr>
+            </w:pPr>
+            <w:r>
+              <w:rPr>
+                <w:rFonts w:ascii="Times New Roman" w:hAnsi="Times New Roman" w:cs="Times New Roman"/>
+              </w:rPr>
+              <w:t xml:space="preserve">    </w:t>
+            </w:r>
+            <w:proofErr w:type="gramStart"/>
+            <w:r>
+              <w:rPr>
+                <w:rFonts w:ascii="Times New Roman" w:hAnsi="Times New Roman" w:cs="Times New Roman"/>
+              </w:rPr>
+              <w:t>if</w:t>
+            </w:r>
+            <w:proofErr w:type="gramEnd"/>
+            <w:r>
+              <w:rPr>
+                <w:rFonts w:ascii="Times New Roman" w:hAnsi="Times New Roman" w:cs="Times New Roman"/>
+              </w:rPr>
+              <w:t xml:space="preserve"> (c &amp; 1 == 1): </w:t>
+            </w:r>
+          </w:p>
+          <w:p>
+            <w:pPr>
+              <w:rPr>
+                <w:rFonts w:ascii="Times New Roman" w:hAnsi="Times New Roman" w:cs="Times New Roman"/>
+              </w:rPr>
+            </w:pPr>
+            <w:r>
+              <w:rPr>
+                <w:rFonts w:ascii="Times New Roman" w:hAnsi="Times New Roman" w:cs="Times New Roman"/>
+              </w:rPr>
+              <w:t xml:space="preserve">    </w:t>
+            </w:r>
             <w:r>
               <w:rPr>
                 <w:rFonts w:ascii="Times New Roman" w:hAnsi="Times New Roman" w:cs="Times New Roman"/>
               </w:rPr>
               <w:tab/>
-              <w:t>z = z * b</w:t>
-            </w:r>
-          </w:p>
-          <w:p>
-            <w:pPr>
-              <w:rPr>
-                <w:rFonts w:ascii="Times New Roman" w:hAnsi="Times New Roman" w:cs="Times New Roman"/>
-              </w:rPr>
-            </w:pPr>
-            <w:r>
-              <w:rPr>
-                <w:rFonts w:ascii="Times New Roman" w:hAnsi="Times New Roman" w:cs="Times New Roman"/>
-              </w:rPr>
-              <w:t xml:space="preserve">    return z</w:t>
-            </w:r>
-          </w:p>
-          <w:p>
-            <w:pPr>
-              <w:rPr>
-                <w:rFonts w:ascii="Times New Roman" w:hAnsi="Times New Roman" w:cs="Times New Roman"/>
-              </w:rPr>
-            </w:pPr>
-          </w:p>
-          <w:p>
-            <w:pPr>
-              <w:rPr>
-                <w:rFonts w:ascii="Times New Roman" w:hAnsi="Times New Roman" w:cs="Times New Roman"/>
-              </w:rPr>
-            </w:pPr>
-            <w:r>
-              <w:rPr>
-                <w:rFonts w:ascii="Times New Roman" w:hAnsi="Times New Roman" w:cs="Times New Roman"/>
-              </w:rPr>
-              <w:t>def complex_mod_exp(a, b, c, p):</w:t>
-            </w:r>
-          </w:p>
-          <w:p>
-            <w:pPr>
-              <w:rPr>
-                <w:rFonts w:ascii="Times New Roman" w:hAnsi="Times New Roman" w:cs="Times New Roman"/>
-              </w:rPr>
-            </w:pPr>
-            <w:r>
-              <w:rPr>
-                <w:rFonts w:ascii="Times New Roman" w:hAnsi="Times New Roman" w:cs="Times New Roman"/>
-              </w:rPr>
-              <w:t xml:space="preserve">    pow1 = exp(b, c)</w:t>
-            </w:r>
-          </w:p>
-          <w:p>
-            <w:pPr>
-              <w:rPr>
-                <w:rFonts w:ascii="Times New Roman" w:hAnsi="Times New Roman" w:cs="Times New Roman"/>
-              </w:rPr>
-            </w:pPr>
-            <w:r>
-              <w:rPr>
-                <w:rFonts w:ascii="Times New Roman" w:hAnsi="Times New Roman" w:cs="Times New Roman"/>
-              </w:rPr>
-              <w:t xml:space="preserve">    res = modexp(a, pow1, p)</w:t>
-            </w:r>
-          </w:p>
-          <w:p>
-            <w:pPr>
-              <w:rPr>
-                <w:rFonts w:ascii="Times New Roman" w:hAnsi="Times New Roman" w:cs="Times New Roman"/>
-              </w:rPr>
-            </w:pPr>
-            <w:r>
-              <w:rPr>
-                <w:rFonts w:ascii="Times New Roman" w:hAnsi="Times New Roman" w:cs="Times New Roman"/>
-              </w:rPr>
-              <w:t xml:space="preserve">    return res</w:t>
+            </w:r>
+            <w:proofErr w:type="gramStart"/>
+            <w:r>
+              <w:rPr>
+                <w:rFonts w:ascii="Times New Roman" w:hAnsi="Times New Roman" w:cs="Times New Roman"/>
+              </w:rPr>
+              <w:t>z</w:t>
+            </w:r>
+            <w:proofErr w:type="gramEnd"/>
+            <w:r>
+              <w:rPr>
+                <w:rFonts w:ascii="Times New Roman" w:hAnsi="Times New Roman" w:cs="Times New Roman"/>
+              </w:rPr>
+              <w:t xml:space="preserve"> = z * b</w:t>
+            </w:r>
+          </w:p>
+          <w:p>
+            <w:pPr>
+              <w:rPr>
+                <w:rFonts w:ascii="Times New Roman" w:hAnsi="Times New Roman" w:cs="Times New Roman"/>
+              </w:rPr>
+            </w:pPr>
+            <w:r>
+              <w:rPr>
+                <w:rFonts w:ascii="Times New Roman" w:hAnsi="Times New Roman" w:cs="Times New Roman"/>
+              </w:rPr>
+              <w:t xml:space="preserve">    </w:t>
+            </w:r>
+            <w:proofErr w:type="gramStart"/>
+            <w:r>
+              <w:rPr>
+                <w:rFonts w:ascii="Times New Roman" w:hAnsi="Times New Roman" w:cs="Times New Roman"/>
+              </w:rPr>
+              <w:t>return</w:t>
+            </w:r>
+            <w:proofErr w:type="gramEnd"/>
+            <w:r>
+              <w:rPr>
+                <w:rFonts w:ascii="Times New Roman" w:hAnsi="Times New Roman" w:cs="Times New Roman"/>
+              </w:rPr>
+              <w:t xml:space="preserve"> z</w:t>
+            </w:r>
+          </w:p>
+          <w:p>
+            <w:pPr>
+              <w:rPr>
+                <w:rFonts w:ascii="Times New Roman" w:hAnsi="Times New Roman" w:cs="Times New Roman"/>
+              </w:rPr>
+            </w:pPr>
+          </w:p>
+          <w:p>
+            <w:pPr>
+              <w:rPr>
+                <w:rFonts w:ascii="Times New Roman" w:hAnsi="Times New Roman" w:cs="Times New Roman"/>
+              </w:rPr>
+            </w:pPr>
+            <w:proofErr w:type="spellStart"/>
+            <w:proofErr w:type="gramStart"/>
+            <w:r>
+              <w:rPr>
+                <w:rFonts w:ascii="Times New Roman" w:hAnsi="Times New Roman" w:cs="Times New Roman"/>
+              </w:rPr>
+              <w:t>def</w:t>
+            </w:r>
+            <w:proofErr w:type="spellEnd"/>
+            <w:proofErr w:type="gramEnd"/>
+            <w:r>
+              <w:rPr>
+                <w:rFonts w:ascii="Times New Roman" w:hAnsi="Times New Roman" w:cs="Times New Roman"/>
+              </w:rPr>
+              <w:t xml:space="preserve"> </w:t>
+            </w:r>
+            <w:proofErr w:type="spellStart"/>
+            <w:r>
+              <w:rPr>
+                <w:rFonts w:ascii="Times New Roman" w:hAnsi="Times New Roman" w:cs="Times New Roman"/>
+              </w:rPr>
+              <w:t>complex_mod_exp</w:t>
+            </w:r>
+            <w:proofErr w:type="spellEnd"/>
+            <w:r>
+              <w:rPr>
+                <w:rFonts w:ascii="Times New Roman" w:hAnsi="Times New Roman" w:cs="Times New Roman"/>
+              </w:rPr>
+              <w:t>(a, b, c, p):</w:t>
+            </w:r>
+          </w:p>
+          <w:p>
+            <w:pPr>
+              <w:rPr>
+                <w:rFonts w:ascii="Times New Roman" w:hAnsi="Times New Roman" w:cs="Times New Roman"/>
+              </w:rPr>
+            </w:pPr>
+            <w:r>
+              <w:rPr>
+                <w:rFonts w:ascii="Times New Roman" w:hAnsi="Times New Roman" w:cs="Times New Roman"/>
+              </w:rPr>
+              <w:t xml:space="preserve">    </w:t>
+            </w:r>
+            <w:proofErr w:type="gramStart"/>
+            <w:r>
+              <w:rPr>
+                <w:rFonts w:ascii="Times New Roman" w:hAnsi="Times New Roman" w:cs="Times New Roman"/>
+              </w:rPr>
+              <w:t>pow1</w:t>
+            </w:r>
+            <w:proofErr w:type="gramEnd"/>
+            <w:r>
+              <w:rPr>
+                <w:rFonts w:ascii="Times New Roman" w:hAnsi="Times New Roman" w:cs="Times New Roman"/>
+              </w:rPr>
+              <w:t xml:space="preserve"> = </w:t>
+            </w:r>
+            <w:proofErr w:type="spellStart"/>
+            <w:r>
+              <w:rPr>
+                <w:rFonts w:ascii="Times New Roman" w:hAnsi="Times New Roman" w:cs="Times New Roman"/>
+              </w:rPr>
+              <w:t>exp</w:t>
+            </w:r>
+            <w:proofErr w:type="spellEnd"/>
+            <w:r>
+              <w:rPr>
+                <w:rFonts w:ascii="Times New Roman" w:hAnsi="Times New Roman" w:cs="Times New Roman"/>
+              </w:rPr>
+              <w:t>(b, c)</w:t>
+            </w:r>
+          </w:p>
+          <w:p>
+            <w:pPr>
+              <w:rPr>
+                <w:rFonts w:ascii="Times New Roman" w:hAnsi="Times New Roman" w:cs="Times New Roman"/>
+              </w:rPr>
+            </w:pPr>
+            <w:r>
+              <w:rPr>
+                <w:rFonts w:ascii="Times New Roman" w:hAnsi="Times New Roman" w:cs="Times New Roman"/>
+              </w:rPr>
+              <w:t xml:space="preserve">    </w:t>
+            </w:r>
+            <w:proofErr w:type="gramStart"/>
+            <w:r>
+              <w:rPr>
+                <w:rFonts w:ascii="Times New Roman" w:hAnsi="Times New Roman" w:cs="Times New Roman"/>
+              </w:rPr>
+              <w:t>res</w:t>
+            </w:r>
+            <w:proofErr w:type="gramEnd"/>
+            <w:r>
+              <w:rPr>
+                <w:rFonts w:ascii="Times New Roman" w:hAnsi="Times New Roman" w:cs="Times New Roman"/>
+              </w:rPr>
+              <w:t xml:space="preserve"> = </w:t>
+            </w:r>
+            <w:proofErr w:type="spellStart"/>
+            <w:r>
+              <w:rPr>
+                <w:rFonts w:ascii="Times New Roman" w:hAnsi="Times New Roman" w:cs="Times New Roman"/>
+              </w:rPr>
+              <w:t>modexp</w:t>
+            </w:r>
+            <w:proofErr w:type="spellEnd"/>
+            <w:r>
+              <w:rPr>
+                <w:rFonts w:ascii="Times New Roman" w:hAnsi="Times New Roman" w:cs="Times New Roman"/>
+              </w:rPr>
+              <w:t>(a, pow1, p)</w:t>
+            </w:r>
+          </w:p>
+          <w:p>
+            <w:pPr>
+              <w:rPr>
+                <w:rFonts w:ascii="Times New Roman" w:hAnsi="Times New Roman" w:cs="Times New Roman"/>
+              </w:rPr>
+            </w:pPr>
+            <w:r>
+              <w:rPr>
+                <w:rFonts w:ascii="Times New Roman" w:hAnsi="Times New Roman" w:cs="Times New Roman"/>
+              </w:rPr>
+              <w:t xml:space="preserve">    </w:t>
+            </w:r>
+            <w:proofErr w:type="gramStart"/>
+            <w:r>
+              <w:rPr>
+                <w:rFonts w:ascii="Times New Roman" w:hAnsi="Times New Roman" w:cs="Times New Roman"/>
+              </w:rPr>
+              <w:t>return</w:t>
+            </w:r>
+            <w:proofErr w:type="gramEnd"/>
+            <w:r>
+              <w:rPr>
+                <w:rFonts w:ascii="Times New Roman" w:hAnsi="Times New Roman" w:cs="Times New Roman"/>
+              </w:rPr>
+              <w:t xml:space="preserve"> res</w:t>
             </w:r>
           </w:p>
         </w:tc>
@@ -3803,7 +4994,7 @@
 </file>
 
 <file path=customXml/itemProps1.xml><?xml version="1.0" encoding="utf-8"?>
-<ds:datastoreItem xmlns:ds="http://schemas.openxmlformats.org/officeDocument/2006/customXml" ds:itemID="{0C228D22-0225-5A4F-BCB5-BCA171803AFA}">
+<ds:datastoreItem xmlns:ds="http://schemas.openxmlformats.org/officeDocument/2006/customXml" ds:itemID="{9AB21F40-F65F-1046-9600-029F70080784}">
   <ds:schemaRefs>
     <ds:schemaRef ds:uri="http://schemas.openxmlformats.org/officeDocument/2006/bibliography"/>
   </ds:schemaRefs>

</xml_diff>